<commit_message>
2d/e left and lots of graphs
</commit_message>
<xml_diff>
--- a/P6/writtenAnswers.docx
+++ b/P6/writtenAnswers.docx
@@ -3156,7 +3156,7 @@
             <v:path o:extrusionok="f" gradientshapeok="t" o:connecttype="rect"/>
             <o:lock v:ext="edit" aspectratio="t"/>
           </v:shapetype>
-          <v:shape id="_x0000_i1025" type="#_x0000_t75" style="width:322.55pt;height:241.9pt">
+          <v:shape id="_x0000_i1025" type="#_x0000_t75" style="width:323.25pt;height:242.45pt">
             <v:imagedata r:id="rId5" o:title="1b_a_i"/>
           </v:shape>
         </w:pict>
@@ -3282,7 +3282,7 @@
       </w:pPr>
       <w:r>
         <w:pict w14:anchorId="12BC6762">
-          <v:shape id="_x0000_i1026" type="#_x0000_t75" style="width:321.1pt;height:240.5pt">
+          <v:shape id="_x0000_i1026" type="#_x0000_t75" style="width:320.35pt;height:241pt">
             <v:imagedata r:id="rId6" o:title="1b_a_ii"/>
           </v:shape>
         </w:pict>
@@ -3384,7 +3384,7 @@
       </w:pPr>
       <w:r>
         <w:pict w14:anchorId="7A01BE4C">
-          <v:shape id="_x0000_i1027" type="#_x0000_t75" style="width:385.9pt;height:289.45pt">
+          <v:shape id="_x0000_i1027" type="#_x0000_t75" style="width:386.45pt;height:289.45pt">
             <v:imagedata r:id="rId7" o:title="1b_b_i"/>
           </v:shape>
         </w:pict>
@@ -3472,7 +3472,7 @@
       <w:r>
         <w:lastRenderedPageBreak/>
         <w:pict w14:anchorId="06225A1E">
-          <v:shape id="_x0000_i1028" type="#_x0000_t75" style="width:315.35pt;height:236.15pt">
+          <v:shape id="_x0000_i1028" type="#_x0000_t75" style="width:314.45pt;height:236.55pt">
             <v:imagedata r:id="rId8" o:title="1b_b_ii"/>
           </v:shape>
         </w:pict>
@@ -3573,7 +3573,7 @@
       </w:pPr>
       <w:r>
         <w:pict w14:anchorId="1E1AF80A">
-          <v:shape id="_x0000_i1029" type="#_x0000_t75" style="width:348.5pt;height:260.65pt">
+          <v:shape id="_x0000_i1029" type="#_x0000_t75" style="width:348.25pt;height:260.1pt">
             <v:imagedata r:id="rId9" o:title="1b_c_i"/>
           </v:shape>
         </w:pict>
@@ -3661,7 +3661,7 @@
       </w:pPr>
       <w:r>
         <w:pict w14:anchorId="27C32FA2">
-          <v:shape id="_x0000_i1030" type="#_x0000_t75" style="width:355.7pt;height:266.4pt">
+          <v:shape id="_x0000_i1030" type="#_x0000_t75" style="width:355.6pt;height:265.95pt">
             <v:imagedata r:id="rId10" o:title="1b_c_ii"/>
           </v:shape>
         </w:pict>
@@ -3762,7 +3762,7 @@
       </w:pPr>
       <w:r>
         <w:pict w14:anchorId="6B6439D6">
-          <v:shape id="_x0000_i1031" type="#_x0000_t75" style="width:365.75pt;height:275.05pt">
+          <v:shape id="_x0000_i1031" type="#_x0000_t75" style="width:365.9pt;height:274.8pt">
             <v:imagedata r:id="rId11" o:title="1b_d_i"/>
           </v:shape>
         </w:pict>
@@ -3869,7 +3869,7 @@
       </w:pPr>
       <w:r>
         <w:pict w14:anchorId="1A43B964">
-          <v:shape id="_x0000_i1032" type="#_x0000_t75" style="width:341.3pt;height:254.9pt">
+          <v:shape id="_x0000_i1032" type="#_x0000_t75" style="width:340.9pt;height:254.2pt">
             <v:imagedata r:id="rId12" o:title="1b_d_ii"/>
           </v:shape>
         </w:pict>
@@ -3889,7 +3889,7 @@
       </w:pPr>
       <w:r>
         <w:pict w14:anchorId="266DCD7E">
-          <v:shape id="_x0000_i1033" type="#_x0000_t75" style="width:352.8pt;height:264.95pt">
+          <v:shape id="_x0000_i1033" type="#_x0000_t75" style="width:352.65pt;height:264.5pt">
             <v:imagedata r:id="rId13" o:title="1c_a"/>
           </v:shape>
         </w:pict>
@@ -3902,7 +3902,7 @@
       <w:r>
         <w:lastRenderedPageBreak/>
         <w:pict w14:anchorId="77BA2E0E">
-          <v:shape id="_x0000_i1034" type="#_x0000_t75" style="width:362.9pt;height:272.15pt">
+          <v:shape id="_x0000_i1034" type="#_x0000_t75" style="width:362.95pt;height:271.85pt">
             <v:imagedata r:id="rId14" o:title="1c_b"/>
           </v:shape>
         </w:pict>
@@ -3914,7 +3914,7 @@
       </w:pPr>
       <w:r>
         <w:pict w14:anchorId="3B340548">
-          <v:shape id="_x0000_i1035" type="#_x0000_t75" style="width:396pt;height:296.65pt">
+          <v:shape id="_x0000_i1035" type="#_x0000_t75" style="width:396.75pt;height:296.8pt">
             <v:imagedata r:id="rId15" o:title="1c_c"/>
           </v:shape>
         </w:pict>
@@ -3927,7 +3927,7 @@
       <w:r>
         <w:lastRenderedPageBreak/>
         <w:pict w14:anchorId="20D8979B">
-          <v:shape id="_x0000_i1036" type="#_x0000_t75" style="width:332.65pt;height:249.1pt">
+          <v:shape id="_x0000_i1036" type="#_x0000_t75" style="width:333.55pt;height:249.8pt">
             <v:imagedata r:id="rId16" o:title="1c_d"/>
           </v:shape>
         </w:pict>
@@ -3947,7 +3947,7 @@
       </w:pPr>
       <w:r>
         <w:pict w14:anchorId="1F5BEC65">
-          <v:shape id="_x0000_i1037" type="#_x0000_t75" style="width:468pt;height:351.35pt">
+          <v:shape id="_x0000_i1037" type="#_x0000_t75" style="width:468.75pt;height:351.2pt">
             <v:imagedata r:id="rId17" o:title="1d"/>
           </v:shape>
         </w:pict>
@@ -4088,15 +4088,16 @@
         <w:pStyle w:val="ListParagraph"/>
       </w:pPr>
       <w:r>
-        <w:t>There seems to be 2 connected comp</w:t>
-      </w:r>
-      <w:bookmarkStart w:id="0" w:name="_GoBack"/>
-      <w:bookmarkEnd w:id="0"/>
-      <w:r>
-        <w:t xml:space="preserve">onents. </w:t>
-      </w:r>
-      <w:r>
-        <w:t>Judging from the smallest eigenvectors that do not have an eigenvalue of 0, plotting them against each other shows that there is a very larger cluster and a very small cluster that are distinct from one another. This makes sense because smaller eigenvectors/values try to assign values such that neighbors are near each other.</w:t>
+        <w:t>There seem to be 6 connected components. We can figure this out by looking</w:t>
+      </w:r>
+      <w:r>
+        <w:t xml:space="preserve"> at the smallest eigenvalues. </w:t>
+      </w:r>
+      <w:r>
+        <w:t xml:space="preserve">According to the theorem from lecture, we know that the number of zero eigenvectors correspond to the number of connected components. </w:t>
+      </w:r>
+      <w:r>
+        <w:t>The e-14 numbers are most likely 0 eigenvectors that have been slightly distorted by randomness and numerical instability.</w:t>
       </w:r>
     </w:p>
     <w:p>
@@ -4117,6 +4118,16 @@
         </w:rPr>
         <w:t>D.</w:t>
       </w:r>
+    </w:p>
+    <w:p>
+      <w:pPr>
+        <w:pStyle w:val="ListParagraph"/>
+        <w:rPr>
+          <w:lang w:val="fr-FR"/>
+        </w:rPr>
+      </w:pPr>
+      <w:bookmarkStart w:id="0" w:name="_GoBack"/>
+      <w:bookmarkEnd w:id="0"/>
     </w:p>
     <w:p>
       <w:pPr>
@@ -4358,6 +4369,7 @@
     <w:lsdException w:name="HTML Sample" w:semiHidden="1" w:unhideWhenUsed="1"/>
     <w:lsdException w:name="HTML Typewriter" w:semiHidden="1" w:unhideWhenUsed="1"/>
     <w:lsdException w:name="HTML Variable" w:semiHidden="1" w:unhideWhenUsed="1"/>
+    <w:lsdException w:name="Normal Table" w:semiHidden="1" w:unhideWhenUsed="1"/>
     <w:lsdException w:name="annotation subject" w:semiHidden="1" w:unhideWhenUsed="1"/>
     <w:lsdException w:name="No List" w:semiHidden="1" w:unhideWhenUsed="1"/>
     <w:lsdException w:name="Outline List 1" w:semiHidden="1" w:unhideWhenUsed="1"/>
@@ -4403,9 +4415,11 @@
     <w:lsdException w:name="Table Subtle 1" w:semiHidden="1" w:unhideWhenUsed="1"/>
     <w:lsdException w:name="Table Subtle 2" w:semiHidden="1" w:unhideWhenUsed="1"/>
     <w:lsdException w:name="Table Web 1" w:semiHidden="1" w:unhideWhenUsed="1"/>
+    <w:lsdException w:name="Table Web 2" w:semiHidden="1" w:unhideWhenUsed="1"/>
     <w:lsdException w:name="Table Web 3" w:semiHidden="1" w:unhideWhenUsed="1"/>
     <w:lsdException w:name="Balloon Text" w:semiHidden="1" w:unhideWhenUsed="1"/>
     <w:lsdException w:name="Table Grid" w:uiPriority="39"/>
+    <w:lsdException w:name="Table Theme" w:semiHidden="1" w:unhideWhenUsed="1"/>
     <w:lsdException w:name="Placeholder Text" w:semiHidden="1"/>
     <w:lsdException w:name="No Spacing" w:uiPriority="1" w:qFormat="1"/>
     <w:lsdException w:name="Light Shading" w:uiPriority="60"/>

</xml_diff>

<commit_message>
finished laplacian explanation for 1b, still not sure about adjacency. added a comment on 2c
</commit_message>
<xml_diff>
--- a/P6/writtenAnswers.docx
+++ b/P6/writtenAnswers.docx
@@ -1,6 +1,6 @@
 
 <file path=word/document.xml><?xml version="1.0" encoding="utf-8"?>
-<w:document xmlns:wpc="http://schemas.microsoft.com/office/word/2010/wordprocessingCanvas" xmlns:mo="http://schemas.microsoft.com/office/mac/office/2008/main" xmlns:mc="http://schemas.openxmlformats.org/markup-compatibility/2006" xmlns:mv="urn:schemas-microsoft-com:mac:vml" xmlns:o="urn:schemas-microsoft-com:office:office" xmlns:r="http://schemas.openxmlformats.org/officeDocument/2006/relationships" xmlns:m="http://schemas.openxmlformats.org/officeDocument/2006/math" xmlns:v="urn:schemas-microsoft-com:vml" xmlns:wp14="http://schemas.microsoft.com/office/word/2010/wordprocessingDrawing" xmlns:wp="http://schemas.openxmlformats.org/drawingml/2006/wordprocessingDrawing" xmlns:w10="urn:schemas-microsoft-com:office:word" xmlns:w="http://schemas.openxmlformats.org/wordprocessingml/2006/main" xmlns:w14="http://schemas.microsoft.com/office/word/2010/wordml" xmlns:w15="http://schemas.microsoft.com/office/word/2012/wordml" xmlns:wpg="http://schemas.microsoft.com/office/word/2010/wordprocessingGroup" xmlns:wpi="http://schemas.microsoft.com/office/word/2010/wordprocessingInk" xmlns:wne="http://schemas.microsoft.com/office/word/2006/wordml" xmlns:wps="http://schemas.microsoft.com/office/word/2010/wordprocessingShape" mc:Ignorable="w14 w15 wp14">
+<w:document xmlns:wpc="http://schemas.microsoft.com/office/word/2010/wordprocessingCanvas" xmlns:mc="http://schemas.openxmlformats.org/markup-compatibility/2006" xmlns:o="urn:schemas-microsoft-com:office:office" xmlns:r="http://schemas.openxmlformats.org/officeDocument/2006/relationships" xmlns:m="http://schemas.openxmlformats.org/officeDocument/2006/math" xmlns:v="urn:schemas-microsoft-com:vml" xmlns:wp14="http://schemas.microsoft.com/office/word/2010/wordprocessingDrawing" xmlns:wp="http://schemas.openxmlformats.org/drawingml/2006/wordprocessingDrawing" xmlns:w10="urn:schemas-microsoft-com:office:word" xmlns:w="http://schemas.openxmlformats.org/wordprocessingml/2006/main" xmlns:w14="http://schemas.microsoft.com/office/word/2010/wordml" xmlns:w15="http://schemas.microsoft.com/office/word/2012/wordml" xmlns:wpg="http://schemas.microsoft.com/office/word/2010/wordprocessingGroup" xmlns:wpi="http://schemas.microsoft.com/office/word/2010/wordprocessingInk" xmlns:wne="http://schemas.microsoft.com/office/word/2006/wordml" xmlns:wps="http://schemas.microsoft.com/office/word/2010/wordprocessingShape" mc:Ignorable="w14 w15 wp14">
   <w:body>
     <w:p>
       <w:r>
@@ -1042,7 +1042,13 @@
                   <w:rPr>
                     <w:rFonts w:ascii="Cambria Math" w:hAnsi="Cambria Math"/>
                   </w:rPr>
-                  <m:t>-1</m:t>
+                  <m:t>-</m:t>
+                </m:r>
+                <m:r>
+                  <w:rPr>
+                    <w:rFonts w:ascii="Cambria Math" w:hAnsi="Cambria Math"/>
+                  </w:rPr>
+                  <m:t>1</m:t>
                 </m:r>
               </m:e>
               <m:e>
@@ -1102,7 +1108,13 @@
                   <w:rPr>
                     <w:rFonts w:ascii="Cambria Math" w:hAnsi="Cambria Math"/>
                   </w:rPr>
-                  <m:t>-1</m:t>
+                  <m:t>-</m:t>
+                </m:r>
+                <m:r>
+                  <w:rPr>
+                    <w:rFonts w:ascii="Cambria Math" w:hAnsi="Cambria Math"/>
+                  </w:rPr>
+                  <m:t>1</m:t>
                 </m:r>
               </m:e>
               <m:e>
@@ -1118,7 +1130,13 @@
                   <w:rPr>
                     <w:rFonts w:ascii="Cambria Math" w:hAnsi="Cambria Math"/>
                   </w:rPr>
-                  <m:t>-1</m:t>
+                  <m:t>-</m:t>
+                </m:r>
+                <m:r>
+                  <w:rPr>
+                    <w:rFonts w:ascii="Cambria Math" w:hAnsi="Cambria Math"/>
+                  </w:rPr>
+                  <m:t>1</m:t>
                 </m:r>
                 <m:ctrlPr>
                   <w:rPr>
@@ -1184,7 +1202,13 @@
                   <w:rPr>
                     <w:rFonts w:ascii="Cambria Math" w:eastAsia="Cambria Math" w:hAnsi="Cambria Math" w:cs="Cambria Math"/>
                   </w:rPr>
-                  <m:t>-1</m:t>
+                  <m:t>-</m:t>
+                </m:r>
+                <m:r>
+                  <w:rPr>
+                    <w:rFonts w:ascii="Cambria Math" w:eastAsia="Cambria Math" w:hAnsi="Cambria Math" w:cs="Cambria Math"/>
+                  </w:rPr>
+                  <m:t>1</m:t>
                 </m:r>
                 <m:ctrlPr>
                   <w:rPr>
@@ -1212,7 +1236,13 @@
                   <w:rPr>
                     <w:rFonts w:ascii="Cambria Math" w:eastAsia="Cambria Math" w:hAnsi="Cambria Math" w:cs="Cambria Math"/>
                   </w:rPr>
-                  <m:t>-1</m:t>
+                  <m:t>-</m:t>
+                </m:r>
+                <m:r>
+                  <w:rPr>
+                    <w:rFonts w:ascii="Cambria Math" w:eastAsia="Cambria Math" w:hAnsi="Cambria Math" w:cs="Cambria Math"/>
+                  </w:rPr>
+                  <m:t>1</m:t>
                 </m:r>
                 <m:ctrlPr>
                   <w:rPr>
@@ -1284,7 +1314,13 @@
                   <w:rPr>
                     <w:rFonts w:ascii="Cambria Math" w:eastAsia="Cambria Math" w:hAnsi="Cambria Math" w:cs="Cambria Math"/>
                   </w:rPr>
-                  <m:t>-1</m:t>
+                  <m:t>-</m:t>
+                </m:r>
+                <m:r>
+                  <w:rPr>
+                    <w:rFonts w:ascii="Cambria Math" w:eastAsia="Cambria Math" w:hAnsi="Cambria Math" w:cs="Cambria Math"/>
+                  </w:rPr>
+                  <m:t>1</m:t>
                 </m:r>
                 <m:ctrlPr>
                   <w:rPr>
@@ -1312,7 +1348,13 @@
                   <w:rPr>
                     <w:rFonts w:ascii="Cambria Math" w:eastAsia="Cambria Math" w:hAnsi="Cambria Math" w:cs="Cambria Math"/>
                   </w:rPr>
-                  <m:t>-1</m:t>
+                  <m:t>-</m:t>
+                </m:r>
+                <m:r>
+                  <w:rPr>
+                    <w:rFonts w:ascii="Cambria Math" w:eastAsia="Cambria Math" w:hAnsi="Cambria Math" w:cs="Cambria Math"/>
+                  </w:rPr>
+                  <m:t>1</m:t>
                 </m:r>
                 <m:ctrlPr>
                   <w:rPr>
@@ -1384,7 +1426,13 @@
                   <w:rPr>
                     <w:rFonts w:ascii="Cambria Math" w:eastAsia="Cambria Math" w:hAnsi="Cambria Math" w:cs="Cambria Math"/>
                   </w:rPr>
-                  <m:t>-1</m:t>
+                  <m:t>-</m:t>
+                </m:r>
+                <m:r>
+                  <w:rPr>
+                    <w:rFonts w:ascii="Cambria Math" w:eastAsia="Cambria Math" w:hAnsi="Cambria Math" w:cs="Cambria Math"/>
+                  </w:rPr>
+                  <m:t>1</m:t>
                 </m:r>
                 <m:ctrlPr>
                   <w:rPr>
@@ -1412,7 +1460,13 @@
                   <w:rPr>
                     <w:rFonts w:ascii="Cambria Math" w:eastAsia="Cambria Math" w:hAnsi="Cambria Math" w:cs="Cambria Math"/>
                   </w:rPr>
-                  <m:t>-1</m:t>
+                  <m:t>-</m:t>
+                </m:r>
+                <m:r>
+                  <w:rPr>
+                    <w:rFonts w:ascii="Cambria Math" w:eastAsia="Cambria Math" w:hAnsi="Cambria Math" w:cs="Cambria Math"/>
+                  </w:rPr>
+                  <m:t>1</m:t>
                 </m:r>
                 <m:ctrlPr>
                   <w:rPr>
@@ -1472,7 +1526,13 @@
                   <w:rPr>
                     <w:rFonts w:ascii="Cambria Math" w:eastAsia="Cambria Math" w:hAnsi="Cambria Math" w:cs="Cambria Math"/>
                   </w:rPr>
-                  <m:t>-1</m:t>
+                  <m:t>-</m:t>
+                </m:r>
+                <m:r>
+                  <w:rPr>
+                    <w:rFonts w:ascii="Cambria Math" w:eastAsia="Cambria Math" w:hAnsi="Cambria Math" w:cs="Cambria Math"/>
+                  </w:rPr>
+                  <m:t>1</m:t>
                 </m:r>
                 <m:ctrlPr>
                   <w:rPr>
@@ -1544,57 +1604,69 @@
                   <w:rPr>
                     <w:rFonts w:ascii="Cambria Math" w:hAnsi="Cambria Math"/>
                   </w:rPr>
-                  <m:t>-1</m:t>
-                </m:r>
-              </m:e>
-              <m:e>
-                <m:r>
-                  <w:rPr>
-                    <w:rFonts w:ascii="Cambria Math" w:hAnsi="Cambria Math"/>
-                  </w:rPr>
-                  <m:t>0</m:t>
-                </m:r>
-                <m:ctrlPr>
-                  <w:rPr>
-                    <w:rFonts w:ascii="Cambria Math" w:eastAsia="Cambria Math" w:hAnsi="Cambria Math" w:cs="Cambria Math"/>
-                    <w:i/>
-                  </w:rPr>
-                </m:ctrlPr>
-              </m:e>
-              <m:e>
-                <m:r>
-                  <w:rPr>
-                    <w:rFonts w:ascii="Cambria Math" w:eastAsia="Cambria Math" w:hAnsi="Cambria Math" w:cs="Cambria Math"/>
-                  </w:rPr>
-                  <m:t>0</m:t>
-                </m:r>
-                <m:ctrlPr>
-                  <w:rPr>
-                    <w:rFonts w:ascii="Cambria Math" w:eastAsia="Cambria Math" w:hAnsi="Cambria Math" w:cs="Cambria Math"/>
-                    <w:i/>
-                  </w:rPr>
-                </m:ctrlPr>
-              </m:e>
-              <m:e>
-                <m:r>
-                  <w:rPr>
-                    <w:rFonts w:ascii="Cambria Math" w:eastAsia="Cambria Math" w:hAnsi="Cambria Math" w:cs="Cambria Math"/>
-                  </w:rPr>
-                  <m:t>0</m:t>
-                </m:r>
-                <m:ctrlPr>
-                  <w:rPr>
-                    <w:rFonts w:ascii="Cambria Math" w:eastAsia="Cambria Math" w:hAnsi="Cambria Math" w:cs="Cambria Math"/>
-                    <w:i/>
-                  </w:rPr>
-                </m:ctrlPr>
-              </m:e>
-              <m:e>
-                <m:r>
-                  <w:rPr>
-                    <w:rFonts w:ascii="Cambria Math" w:eastAsia="Cambria Math" w:hAnsi="Cambria Math" w:cs="Cambria Math"/>
-                  </w:rPr>
-                  <m:t>-1</m:t>
+                  <m:t>-</m:t>
+                </m:r>
+                <m:r>
+                  <w:rPr>
+                    <w:rFonts w:ascii="Cambria Math" w:hAnsi="Cambria Math"/>
+                  </w:rPr>
+                  <m:t>1</m:t>
+                </m:r>
+              </m:e>
+              <m:e>
+                <m:r>
+                  <w:rPr>
+                    <w:rFonts w:ascii="Cambria Math" w:hAnsi="Cambria Math"/>
+                  </w:rPr>
+                  <m:t>0</m:t>
+                </m:r>
+                <m:ctrlPr>
+                  <w:rPr>
+                    <w:rFonts w:ascii="Cambria Math" w:eastAsia="Cambria Math" w:hAnsi="Cambria Math" w:cs="Cambria Math"/>
+                    <w:i/>
+                  </w:rPr>
+                </m:ctrlPr>
+              </m:e>
+              <m:e>
+                <m:r>
+                  <w:rPr>
+                    <w:rFonts w:ascii="Cambria Math" w:eastAsia="Cambria Math" w:hAnsi="Cambria Math" w:cs="Cambria Math"/>
+                  </w:rPr>
+                  <m:t>0</m:t>
+                </m:r>
+                <m:ctrlPr>
+                  <w:rPr>
+                    <w:rFonts w:ascii="Cambria Math" w:eastAsia="Cambria Math" w:hAnsi="Cambria Math" w:cs="Cambria Math"/>
+                    <w:i/>
+                  </w:rPr>
+                </m:ctrlPr>
+              </m:e>
+              <m:e>
+                <m:r>
+                  <w:rPr>
+                    <w:rFonts w:ascii="Cambria Math" w:eastAsia="Cambria Math" w:hAnsi="Cambria Math" w:cs="Cambria Math"/>
+                  </w:rPr>
+                  <m:t>0</m:t>
+                </m:r>
+                <m:ctrlPr>
+                  <w:rPr>
+                    <w:rFonts w:ascii="Cambria Math" w:eastAsia="Cambria Math" w:hAnsi="Cambria Math" w:cs="Cambria Math"/>
+                    <w:i/>
+                  </w:rPr>
+                </m:ctrlPr>
+              </m:e>
+              <m:e>
+                <m:r>
+                  <w:rPr>
+                    <w:rFonts w:ascii="Cambria Math" w:eastAsia="Cambria Math" w:hAnsi="Cambria Math" w:cs="Cambria Math"/>
+                  </w:rPr>
+                  <m:t>-</m:t>
+                </m:r>
+                <m:r>
+                  <w:rPr>
+                    <w:rFonts w:ascii="Cambria Math" w:eastAsia="Cambria Math" w:hAnsi="Cambria Math" w:cs="Cambria Math"/>
+                  </w:rPr>
+                  <m:t>1</m:t>
                 </m:r>
               </m:e>
             </m:mr>
@@ -1604,7 +1676,13 @@
                   <w:rPr>
                     <w:rFonts w:ascii="Cambria Math" w:hAnsi="Cambria Math"/>
                   </w:rPr>
-                  <m:t>-1</m:t>
+                  <m:t>-</m:t>
+                </m:r>
+                <m:r>
+                  <w:rPr>
+                    <w:rFonts w:ascii="Cambria Math" w:hAnsi="Cambria Math"/>
+                  </w:rPr>
+                  <m:t>1</m:t>
                 </m:r>
               </m:e>
               <m:e>
@@ -1620,49 +1698,61 @@
                   <w:rPr>
                     <w:rFonts w:ascii="Cambria Math" w:hAnsi="Cambria Math"/>
                   </w:rPr>
-                  <m:t>-1</m:t>
-                </m:r>
-                <m:ctrlPr>
-                  <w:rPr>
-                    <w:rFonts w:ascii="Cambria Math" w:eastAsia="Cambria Math" w:hAnsi="Cambria Math" w:cs="Cambria Math"/>
-                    <w:i/>
-                  </w:rPr>
-                </m:ctrlPr>
-              </m:e>
-              <m:e>
-                <m:r>
-                  <w:rPr>
-                    <w:rFonts w:ascii="Cambria Math" w:eastAsia="Cambria Math" w:hAnsi="Cambria Math" w:cs="Cambria Math"/>
-                  </w:rPr>
-                  <m:t>0</m:t>
-                </m:r>
-                <m:ctrlPr>
-                  <w:rPr>
-                    <w:rFonts w:ascii="Cambria Math" w:eastAsia="Cambria Math" w:hAnsi="Cambria Math" w:cs="Cambria Math"/>
-                    <w:i/>
-                  </w:rPr>
-                </m:ctrlPr>
-              </m:e>
-              <m:e>
-                <m:r>
-                  <w:rPr>
-                    <w:rFonts w:ascii="Cambria Math" w:eastAsia="Cambria Math" w:hAnsi="Cambria Math" w:cs="Cambria Math"/>
-                  </w:rPr>
-                  <m:t>0</m:t>
-                </m:r>
-                <m:ctrlPr>
-                  <w:rPr>
-                    <w:rFonts w:ascii="Cambria Math" w:eastAsia="Cambria Math" w:hAnsi="Cambria Math" w:cs="Cambria Math"/>
-                    <w:i/>
-                  </w:rPr>
-                </m:ctrlPr>
-              </m:e>
-              <m:e>
-                <m:r>
-                  <w:rPr>
-                    <w:rFonts w:ascii="Cambria Math" w:eastAsia="Cambria Math" w:hAnsi="Cambria Math" w:cs="Cambria Math"/>
-                  </w:rPr>
-                  <m:t>-1</m:t>
+                  <m:t>-</m:t>
+                </m:r>
+                <m:r>
+                  <w:rPr>
+                    <w:rFonts w:ascii="Cambria Math" w:hAnsi="Cambria Math"/>
+                  </w:rPr>
+                  <m:t>1</m:t>
+                </m:r>
+                <m:ctrlPr>
+                  <w:rPr>
+                    <w:rFonts w:ascii="Cambria Math" w:eastAsia="Cambria Math" w:hAnsi="Cambria Math" w:cs="Cambria Math"/>
+                    <w:i/>
+                  </w:rPr>
+                </m:ctrlPr>
+              </m:e>
+              <m:e>
+                <m:r>
+                  <w:rPr>
+                    <w:rFonts w:ascii="Cambria Math" w:eastAsia="Cambria Math" w:hAnsi="Cambria Math" w:cs="Cambria Math"/>
+                  </w:rPr>
+                  <m:t>0</m:t>
+                </m:r>
+                <m:ctrlPr>
+                  <w:rPr>
+                    <w:rFonts w:ascii="Cambria Math" w:eastAsia="Cambria Math" w:hAnsi="Cambria Math" w:cs="Cambria Math"/>
+                    <w:i/>
+                  </w:rPr>
+                </m:ctrlPr>
+              </m:e>
+              <m:e>
+                <m:r>
+                  <w:rPr>
+                    <w:rFonts w:ascii="Cambria Math" w:eastAsia="Cambria Math" w:hAnsi="Cambria Math" w:cs="Cambria Math"/>
+                  </w:rPr>
+                  <m:t>0</m:t>
+                </m:r>
+                <m:ctrlPr>
+                  <w:rPr>
+                    <w:rFonts w:ascii="Cambria Math" w:eastAsia="Cambria Math" w:hAnsi="Cambria Math" w:cs="Cambria Math"/>
+                    <w:i/>
+                  </w:rPr>
+                </m:ctrlPr>
+              </m:e>
+              <m:e>
+                <m:r>
+                  <w:rPr>
+                    <w:rFonts w:ascii="Cambria Math" w:eastAsia="Cambria Math" w:hAnsi="Cambria Math" w:cs="Cambria Math"/>
+                  </w:rPr>
+                  <m:t>-</m:t>
+                </m:r>
+                <m:r>
+                  <w:rPr>
+                    <w:rFonts w:ascii="Cambria Math" w:eastAsia="Cambria Math" w:hAnsi="Cambria Math" w:cs="Cambria Math"/>
+                  </w:rPr>
+                  <m:t>1</m:t>
                 </m:r>
               </m:e>
             </m:mr>
@@ -1686,7 +1776,13 @@
                   <w:rPr>
                     <w:rFonts w:ascii="Cambria Math" w:eastAsia="Cambria Math" w:hAnsi="Cambria Math" w:cs="Cambria Math"/>
                   </w:rPr>
-                  <m:t>-1</m:t>
+                  <m:t>-</m:t>
+                </m:r>
+                <m:r>
+                  <w:rPr>
+                    <w:rFonts w:ascii="Cambria Math" w:eastAsia="Cambria Math" w:hAnsi="Cambria Math" w:cs="Cambria Math"/>
+                  </w:rPr>
+                  <m:t>1</m:t>
                 </m:r>
                 <m:ctrlPr>
                   <w:rPr>
@@ -1714,35 +1810,47 @@
                   <w:rPr>
                     <w:rFonts w:ascii="Cambria Math" w:eastAsia="Cambria Math" w:hAnsi="Cambria Math" w:cs="Cambria Math"/>
                   </w:rPr>
-                  <m:t>-1</m:t>
-                </m:r>
-                <m:ctrlPr>
-                  <w:rPr>
-                    <w:rFonts w:ascii="Cambria Math" w:eastAsia="Cambria Math" w:hAnsi="Cambria Math" w:cs="Cambria Math"/>
-                    <w:i/>
-                  </w:rPr>
-                </m:ctrlPr>
-              </m:e>
-              <m:e>
-                <m:r>
-                  <w:rPr>
-                    <w:rFonts w:ascii="Cambria Math" w:eastAsia="Cambria Math" w:hAnsi="Cambria Math" w:cs="Cambria Math"/>
-                  </w:rPr>
-                  <m:t>0</m:t>
-                </m:r>
-                <m:ctrlPr>
-                  <w:rPr>
-                    <w:rFonts w:ascii="Cambria Math" w:eastAsia="Cambria Math" w:hAnsi="Cambria Math" w:cs="Cambria Math"/>
-                    <w:i/>
-                  </w:rPr>
-                </m:ctrlPr>
-              </m:e>
-              <m:e>
-                <m:r>
-                  <w:rPr>
-                    <w:rFonts w:ascii="Cambria Math" w:eastAsia="Cambria Math" w:hAnsi="Cambria Math" w:cs="Cambria Math"/>
-                  </w:rPr>
-                  <m:t>-1</m:t>
+                  <m:t>-</m:t>
+                </m:r>
+                <m:r>
+                  <w:rPr>
+                    <w:rFonts w:ascii="Cambria Math" w:eastAsia="Cambria Math" w:hAnsi="Cambria Math" w:cs="Cambria Math"/>
+                  </w:rPr>
+                  <m:t>1</m:t>
+                </m:r>
+                <m:ctrlPr>
+                  <w:rPr>
+                    <w:rFonts w:ascii="Cambria Math" w:eastAsia="Cambria Math" w:hAnsi="Cambria Math" w:cs="Cambria Math"/>
+                    <w:i/>
+                  </w:rPr>
+                </m:ctrlPr>
+              </m:e>
+              <m:e>
+                <m:r>
+                  <w:rPr>
+                    <w:rFonts w:ascii="Cambria Math" w:eastAsia="Cambria Math" w:hAnsi="Cambria Math" w:cs="Cambria Math"/>
+                  </w:rPr>
+                  <m:t>0</m:t>
+                </m:r>
+                <m:ctrlPr>
+                  <w:rPr>
+                    <w:rFonts w:ascii="Cambria Math" w:eastAsia="Cambria Math" w:hAnsi="Cambria Math" w:cs="Cambria Math"/>
+                    <w:i/>
+                  </w:rPr>
+                </m:ctrlPr>
+              </m:e>
+              <m:e>
+                <m:r>
+                  <w:rPr>
+                    <w:rFonts w:ascii="Cambria Math" w:eastAsia="Cambria Math" w:hAnsi="Cambria Math" w:cs="Cambria Math"/>
+                  </w:rPr>
+                  <m:t>-</m:t>
+                </m:r>
+                <m:r>
+                  <w:rPr>
+                    <w:rFonts w:ascii="Cambria Math" w:eastAsia="Cambria Math" w:hAnsi="Cambria Math" w:cs="Cambria Math"/>
+                  </w:rPr>
+                  <m:t>1</m:t>
                 </m:r>
                 <m:ctrlPr>
                   <w:rPr>
@@ -1786,7 +1894,13 @@
                   <w:rPr>
                     <w:rFonts w:ascii="Cambria Math" w:eastAsia="Cambria Math" w:hAnsi="Cambria Math" w:cs="Cambria Math"/>
                   </w:rPr>
-                  <m:t>-1</m:t>
+                  <m:t>-</m:t>
+                </m:r>
+                <m:r>
+                  <w:rPr>
+                    <w:rFonts w:ascii="Cambria Math" w:eastAsia="Cambria Math" w:hAnsi="Cambria Math" w:cs="Cambria Math"/>
+                  </w:rPr>
+                  <m:t>1</m:t>
                 </m:r>
                 <m:ctrlPr>
                   <w:rPr>
@@ -1814,21 +1928,33 @@
                   <w:rPr>
                     <w:rFonts w:ascii="Cambria Math" w:eastAsia="Cambria Math" w:hAnsi="Cambria Math" w:cs="Cambria Math"/>
                   </w:rPr>
-                  <m:t>-1</m:t>
-                </m:r>
-                <m:ctrlPr>
-                  <w:rPr>
-                    <w:rFonts w:ascii="Cambria Math" w:eastAsia="Cambria Math" w:hAnsi="Cambria Math" w:cs="Cambria Math"/>
-                    <w:i/>
-                  </w:rPr>
-                </m:ctrlPr>
-              </m:e>
-              <m:e>
-                <m:r>
-                  <w:rPr>
-                    <w:rFonts w:ascii="Cambria Math" w:eastAsia="Cambria Math" w:hAnsi="Cambria Math" w:cs="Cambria Math"/>
-                  </w:rPr>
-                  <m:t>-1</m:t>
+                  <m:t>-</m:t>
+                </m:r>
+                <m:r>
+                  <w:rPr>
+                    <w:rFonts w:ascii="Cambria Math" w:eastAsia="Cambria Math" w:hAnsi="Cambria Math" w:cs="Cambria Math"/>
+                  </w:rPr>
+                  <m:t>1</m:t>
+                </m:r>
+                <m:ctrlPr>
+                  <w:rPr>
+                    <w:rFonts w:ascii="Cambria Math" w:eastAsia="Cambria Math" w:hAnsi="Cambria Math" w:cs="Cambria Math"/>
+                    <w:i/>
+                  </w:rPr>
+                </m:ctrlPr>
+              </m:e>
+              <m:e>
+                <m:r>
+                  <w:rPr>
+                    <w:rFonts w:ascii="Cambria Math" w:eastAsia="Cambria Math" w:hAnsi="Cambria Math" w:cs="Cambria Math"/>
+                  </w:rPr>
+                  <m:t>-</m:t>
+                </m:r>
+                <m:r>
+                  <w:rPr>
+                    <w:rFonts w:ascii="Cambria Math" w:eastAsia="Cambria Math" w:hAnsi="Cambria Math" w:cs="Cambria Math"/>
+                  </w:rPr>
+                  <m:t>1</m:t>
                 </m:r>
                 <m:ctrlPr>
                   <w:rPr>
@@ -1886,7 +2012,13 @@
                   <w:rPr>
                     <w:rFonts w:ascii="Cambria Math" w:eastAsia="Cambria Math" w:hAnsi="Cambria Math" w:cs="Cambria Math"/>
                   </w:rPr>
-                  <m:t>-1</m:t>
+                  <m:t>-</m:t>
+                </m:r>
+                <m:r>
+                  <w:rPr>
+                    <w:rFonts w:ascii="Cambria Math" w:eastAsia="Cambria Math" w:hAnsi="Cambria Math" w:cs="Cambria Math"/>
+                  </w:rPr>
+                  <m:t>1</m:t>
                 </m:r>
                 <m:ctrlPr>
                   <w:rPr>
@@ -1914,7 +2046,13 @@
                   <w:rPr>
                     <w:rFonts w:ascii="Cambria Math" w:eastAsia="Cambria Math" w:hAnsi="Cambria Math" w:cs="Cambria Math"/>
                   </w:rPr>
-                  <m:t>-1</m:t>
+                  <m:t>-</m:t>
+                </m:r>
+                <m:r>
+                  <w:rPr>
+                    <w:rFonts w:ascii="Cambria Math" w:eastAsia="Cambria Math" w:hAnsi="Cambria Math" w:cs="Cambria Math"/>
+                  </w:rPr>
+                  <m:t>1</m:t>
                 </m:r>
                 <m:ctrlPr>
                   <w:rPr>
@@ -1930,51 +2068,81 @@
                   <w:rPr>
                     <w:rFonts w:ascii="Cambria Math" w:eastAsia="Cambria Math" w:hAnsi="Cambria Math" w:cs="Cambria Math"/>
                   </w:rPr>
-                  <m:t>-1</m:t>
-                </m:r>
-              </m:e>
-              <m:e>
-                <m:r>
-                  <w:rPr>
-                    <w:rFonts w:ascii="Cambria Math" w:hAnsi="Cambria Math"/>
-                  </w:rPr>
-                  <m:t>-1</m:t>
-                </m:r>
-              </m:e>
-              <m:e>
-                <m:r>
-                  <w:rPr>
-                    <w:rFonts w:ascii="Cambria Math" w:hAnsi="Cambria Math"/>
-                  </w:rPr>
-                  <m:t>-1</m:t>
-                </m:r>
-                <m:ctrlPr>
-                  <w:rPr>
-                    <w:rFonts w:ascii="Cambria Math" w:eastAsia="Cambria Math" w:hAnsi="Cambria Math" w:cs="Cambria Math"/>
-                    <w:i/>
-                  </w:rPr>
-                </m:ctrlPr>
-              </m:e>
-              <m:e>
-                <m:r>
-                  <w:rPr>
-                    <w:rFonts w:ascii="Cambria Math" w:eastAsia="Cambria Math" w:hAnsi="Cambria Math" w:cs="Cambria Math"/>
-                  </w:rPr>
-                  <m:t>-1</m:t>
-                </m:r>
-                <m:ctrlPr>
-                  <w:rPr>
-                    <w:rFonts w:ascii="Cambria Math" w:eastAsia="Cambria Math" w:hAnsi="Cambria Math" w:cs="Cambria Math"/>
-                    <w:i/>
-                  </w:rPr>
-                </m:ctrlPr>
-              </m:e>
-              <m:e>
-                <m:r>
-                  <w:rPr>
-                    <w:rFonts w:ascii="Cambria Math" w:eastAsia="Cambria Math" w:hAnsi="Cambria Math" w:cs="Cambria Math"/>
-                  </w:rPr>
-                  <m:t>-1</m:t>
+                  <m:t>-</m:t>
+                </m:r>
+                <m:r>
+                  <w:rPr>
+                    <w:rFonts w:ascii="Cambria Math" w:eastAsia="Cambria Math" w:hAnsi="Cambria Math" w:cs="Cambria Math"/>
+                  </w:rPr>
+                  <m:t>1</m:t>
+                </m:r>
+              </m:e>
+              <m:e>
+                <m:r>
+                  <w:rPr>
+                    <w:rFonts w:ascii="Cambria Math" w:hAnsi="Cambria Math"/>
+                  </w:rPr>
+                  <m:t>-</m:t>
+                </m:r>
+                <m:r>
+                  <w:rPr>
+                    <w:rFonts w:ascii="Cambria Math" w:hAnsi="Cambria Math"/>
+                  </w:rPr>
+                  <m:t>1</m:t>
+                </m:r>
+              </m:e>
+              <m:e>
+                <m:r>
+                  <w:rPr>
+                    <w:rFonts w:ascii="Cambria Math" w:hAnsi="Cambria Math"/>
+                  </w:rPr>
+                  <m:t>-</m:t>
+                </m:r>
+                <m:r>
+                  <w:rPr>
+                    <w:rFonts w:ascii="Cambria Math" w:hAnsi="Cambria Math"/>
+                  </w:rPr>
+                  <m:t>1</m:t>
+                </m:r>
+                <m:ctrlPr>
+                  <w:rPr>
+                    <w:rFonts w:ascii="Cambria Math" w:eastAsia="Cambria Math" w:hAnsi="Cambria Math" w:cs="Cambria Math"/>
+                    <w:i/>
+                  </w:rPr>
+                </m:ctrlPr>
+              </m:e>
+              <m:e>
+                <m:r>
+                  <w:rPr>
+                    <w:rFonts w:ascii="Cambria Math" w:eastAsia="Cambria Math" w:hAnsi="Cambria Math" w:cs="Cambria Math"/>
+                  </w:rPr>
+                  <m:t>-</m:t>
+                </m:r>
+                <m:r>
+                  <w:rPr>
+                    <w:rFonts w:ascii="Cambria Math" w:eastAsia="Cambria Math" w:hAnsi="Cambria Math" w:cs="Cambria Math"/>
+                  </w:rPr>
+                  <m:t>1</m:t>
+                </m:r>
+                <m:ctrlPr>
+                  <w:rPr>
+                    <w:rFonts w:ascii="Cambria Math" w:eastAsia="Cambria Math" w:hAnsi="Cambria Math" w:cs="Cambria Math"/>
+                    <w:i/>
+                  </w:rPr>
+                </m:ctrlPr>
+              </m:e>
+              <m:e>
+                <m:r>
+                  <w:rPr>
+                    <w:rFonts w:ascii="Cambria Math" w:eastAsia="Cambria Math" w:hAnsi="Cambria Math" w:cs="Cambria Math"/>
+                  </w:rPr>
+                  <m:t>-</m:t>
+                </m:r>
+                <m:r>
+                  <w:rPr>
+                    <w:rFonts w:ascii="Cambria Math" w:eastAsia="Cambria Math" w:hAnsi="Cambria Math" w:cs="Cambria Math"/>
+                  </w:rPr>
+                  <m:t>1</m:t>
                 </m:r>
                 <m:ctrlPr>
                   <w:rPr>
@@ -2046,57 +2214,69 @@
                   <w:rPr>
                     <w:rFonts w:ascii="Cambria Math" w:hAnsi="Cambria Math"/>
                   </w:rPr>
-                  <m:t>-1</m:t>
-                </m:r>
-              </m:e>
-              <m:e>
-                <m:r>
-                  <w:rPr>
-                    <w:rFonts w:ascii="Cambria Math" w:hAnsi="Cambria Math"/>
-                  </w:rPr>
-                  <m:t>0</m:t>
-                </m:r>
-                <m:ctrlPr>
-                  <w:rPr>
-                    <w:rFonts w:ascii="Cambria Math" w:eastAsia="Cambria Math" w:hAnsi="Cambria Math" w:cs="Cambria Math"/>
-                    <w:i/>
-                  </w:rPr>
-                </m:ctrlPr>
-              </m:e>
-              <m:e>
-                <m:r>
-                  <w:rPr>
-                    <w:rFonts w:ascii="Cambria Math" w:eastAsia="Cambria Math" w:hAnsi="Cambria Math" w:cs="Cambria Math"/>
-                  </w:rPr>
-                  <m:t>0</m:t>
-                </m:r>
-                <m:ctrlPr>
-                  <w:rPr>
-                    <w:rFonts w:ascii="Cambria Math" w:eastAsia="Cambria Math" w:hAnsi="Cambria Math" w:cs="Cambria Math"/>
-                    <w:i/>
-                  </w:rPr>
-                </m:ctrlPr>
-              </m:e>
-              <m:e>
-                <m:r>
-                  <w:rPr>
-                    <w:rFonts w:ascii="Cambria Math" w:eastAsia="Cambria Math" w:hAnsi="Cambria Math" w:cs="Cambria Math"/>
-                  </w:rPr>
-                  <m:t>0</m:t>
-                </m:r>
-                <m:ctrlPr>
-                  <w:rPr>
-                    <w:rFonts w:ascii="Cambria Math" w:eastAsia="Cambria Math" w:hAnsi="Cambria Math" w:cs="Cambria Math"/>
-                    <w:i/>
-                  </w:rPr>
-                </m:ctrlPr>
-              </m:e>
-              <m:e>
-                <m:r>
-                  <w:rPr>
-                    <w:rFonts w:ascii="Cambria Math" w:eastAsia="Cambria Math" w:hAnsi="Cambria Math" w:cs="Cambria Math"/>
-                  </w:rPr>
-                  <m:t>-1</m:t>
+                  <m:t>-</m:t>
+                </m:r>
+                <m:r>
+                  <w:rPr>
+                    <w:rFonts w:ascii="Cambria Math" w:hAnsi="Cambria Math"/>
+                  </w:rPr>
+                  <m:t>1</m:t>
+                </m:r>
+              </m:e>
+              <m:e>
+                <m:r>
+                  <w:rPr>
+                    <w:rFonts w:ascii="Cambria Math" w:hAnsi="Cambria Math"/>
+                  </w:rPr>
+                  <m:t>0</m:t>
+                </m:r>
+                <m:ctrlPr>
+                  <w:rPr>
+                    <w:rFonts w:ascii="Cambria Math" w:eastAsia="Cambria Math" w:hAnsi="Cambria Math" w:cs="Cambria Math"/>
+                    <w:i/>
+                  </w:rPr>
+                </m:ctrlPr>
+              </m:e>
+              <m:e>
+                <m:r>
+                  <w:rPr>
+                    <w:rFonts w:ascii="Cambria Math" w:eastAsia="Cambria Math" w:hAnsi="Cambria Math" w:cs="Cambria Math"/>
+                  </w:rPr>
+                  <m:t>0</m:t>
+                </m:r>
+                <m:ctrlPr>
+                  <w:rPr>
+                    <w:rFonts w:ascii="Cambria Math" w:eastAsia="Cambria Math" w:hAnsi="Cambria Math" w:cs="Cambria Math"/>
+                    <w:i/>
+                  </w:rPr>
+                </m:ctrlPr>
+              </m:e>
+              <m:e>
+                <m:r>
+                  <w:rPr>
+                    <w:rFonts w:ascii="Cambria Math" w:eastAsia="Cambria Math" w:hAnsi="Cambria Math" w:cs="Cambria Math"/>
+                  </w:rPr>
+                  <m:t>0</m:t>
+                </m:r>
+                <m:ctrlPr>
+                  <w:rPr>
+                    <w:rFonts w:ascii="Cambria Math" w:eastAsia="Cambria Math" w:hAnsi="Cambria Math" w:cs="Cambria Math"/>
+                    <w:i/>
+                  </w:rPr>
+                </m:ctrlPr>
+              </m:e>
+              <m:e>
+                <m:r>
+                  <w:rPr>
+                    <w:rFonts w:ascii="Cambria Math" w:eastAsia="Cambria Math" w:hAnsi="Cambria Math" w:cs="Cambria Math"/>
+                  </w:rPr>
+                  <m:t>-</m:t>
+                </m:r>
+                <m:r>
+                  <w:rPr>
+                    <w:rFonts w:ascii="Cambria Math" w:eastAsia="Cambria Math" w:hAnsi="Cambria Math" w:cs="Cambria Math"/>
+                  </w:rPr>
+                  <m:t>1</m:t>
                 </m:r>
               </m:e>
             </m:mr>
@@ -2106,7 +2286,13 @@
                   <w:rPr>
                     <w:rFonts w:ascii="Cambria Math" w:hAnsi="Cambria Math"/>
                   </w:rPr>
-                  <m:t>-1</m:t>
+                  <m:t>-</m:t>
+                </m:r>
+                <m:r>
+                  <w:rPr>
+                    <w:rFonts w:ascii="Cambria Math" w:hAnsi="Cambria Math"/>
+                  </w:rPr>
+                  <m:t>1</m:t>
                 </m:r>
               </m:e>
               <m:e>
@@ -2122,7 +2308,13 @@
                   <w:rPr>
                     <w:rFonts w:ascii="Cambria Math" w:hAnsi="Cambria Math"/>
                   </w:rPr>
-                  <m:t>-1</m:t>
+                  <m:t>-</m:t>
+                </m:r>
+                <m:r>
+                  <w:rPr>
+                    <w:rFonts w:ascii="Cambria Math" w:hAnsi="Cambria Math"/>
+                  </w:rPr>
+                  <m:t>1</m:t>
                 </m:r>
                 <m:ctrlPr>
                   <w:rPr>
@@ -2188,7 +2380,13 @@
                   <w:rPr>
                     <w:rFonts w:ascii="Cambria Math" w:eastAsia="Cambria Math" w:hAnsi="Cambria Math" w:cs="Cambria Math"/>
                   </w:rPr>
-                  <m:t>-1</m:t>
+                  <m:t>-</m:t>
+                </m:r>
+                <m:r>
+                  <w:rPr>
+                    <w:rFonts w:ascii="Cambria Math" w:eastAsia="Cambria Math" w:hAnsi="Cambria Math" w:cs="Cambria Math"/>
+                  </w:rPr>
+                  <m:t>1</m:t>
                 </m:r>
                 <m:ctrlPr>
                   <w:rPr>
@@ -2216,7 +2414,13 @@
                   <w:rPr>
                     <w:rFonts w:ascii="Cambria Math" w:eastAsia="Cambria Math" w:hAnsi="Cambria Math" w:cs="Cambria Math"/>
                   </w:rPr>
-                  <m:t>-1</m:t>
+                  <m:t>-</m:t>
+                </m:r>
+                <m:r>
+                  <w:rPr>
+                    <w:rFonts w:ascii="Cambria Math" w:eastAsia="Cambria Math" w:hAnsi="Cambria Math" w:cs="Cambria Math"/>
+                  </w:rPr>
+                  <m:t>1</m:t>
                 </m:r>
                 <m:ctrlPr>
                   <w:rPr>
@@ -2288,7 +2492,13 @@
                   <w:rPr>
                     <w:rFonts w:ascii="Cambria Math" w:eastAsia="Cambria Math" w:hAnsi="Cambria Math" w:cs="Cambria Math"/>
                   </w:rPr>
-                  <m:t>-1</m:t>
+                  <m:t>-</m:t>
+                </m:r>
+                <m:r>
+                  <w:rPr>
+                    <w:rFonts w:ascii="Cambria Math" w:eastAsia="Cambria Math" w:hAnsi="Cambria Math" w:cs="Cambria Math"/>
+                  </w:rPr>
+                  <m:t>1</m:t>
                 </m:r>
                 <m:ctrlPr>
                   <w:rPr>
@@ -2316,7 +2526,13 @@
                   <w:rPr>
                     <w:rFonts w:ascii="Cambria Math" w:eastAsia="Cambria Math" w:hAnsi="Cambria Math" w:cs="Cambria Math"/>
                   </w:rPr>
-                  <m:t>-1</m:t>
+                  <m:t>-</m:t>
+                </m:r>
+                <m:r>
+                  <w:rPr>
+                    <w:rFonts w:ascii="Cambria Math" w:eastAsia="Cambria Math" w:hAnsi="Cambria Math" w:cs="Cambria Math"/>
+                  </w:rPr>
+                  <m:t>1</m:t>
                 </m:r>
                 <m:ctrlPr>
                   <w:rPr>
@@ -2388,7 +2604,13 @@
                   <w:rPr>
                     <w:rFonts w:ascii="Cambria Math" w:eastAsia="Cambria Math" w:hAnsi="Cambria Math" w:cs="Cambria Math"/>
                   </w:rPr>
-                  <m:t>-1</m:t>
+                  <m:t>-</m:t>
+                </m:r>
+                <m:r>
+                  <w:rPr>
+                    <w:rFonts w:ascii="Cambria Math" w:eastAsia="Cambria Math" w:hAnsi="Cambria Math" w:cs="Cambria Math"/>
+                  </w:rPr>
+                  <m:t>1</m:t>
                 </m:r>
                 <m:ctrlPr>
                   <w:rPr>
@@ -2416,7 +2638,13 @@
                   <w:rPr>
                     <w:rFonts w:ascii="Cambria Math" w:eastAsia="Cambria Math" w:hAnsi="Cambria Math" w:cs="Cambria Math"/>
                   </w:rPr>
-                  <m:t>-1</m:t>
+                  <m:t>-</m:t>
+                </m:r>
+                <m:r>
+                  <w:rPr>
+                    <w:rFonts w:ascii="Cambria Math" w:eastAsia="Cambria Math" w:hAnsi="Cambria Math" w:cs="Cambria Math"/>
+                  </w:rPr>
+                  <m:t>1</m:t>
                 </m:r>
                 <m:ctrlPr>
                   <w:rPr>
@@ -2432,51 +2660,63 @@
                   <w:rPr>
                     <w:rFonts w:ascii="Cambria Math" w:eastAsia="Cambria Math" w:hAnsi="Cambria Math" w:cs="Cambria Math"/>
                   </w:rPr>
-                  <m:t>-1</m:t>
-                </m:r>
-              </m:e>
-              <m:e>
-                <m:r>
-                  <w:rPr>
-                    <w:rFonts w:ascii="Cambria Math" w:hAnsi="Cambria Math"/>
-                  </w:rPr>
-                  <m:t>0</m:t>
-                </m:r>
-              </m:e>
-              <m:e>
-                <m:r>
-                  <w:rPr>
-                    <w:rFonts w:ascii="Cambria Math" w:hAnsi="Cambria Math"/>
-                  </w:rPr>
-                  <m:t>0</m:t>
-                </m:r>
-                <m:ctrlPr>
-                  <w:rPr>
-                    <w:rFonts w:ascii="Cambria Math" w:eastAsia="Cambria Math" w:hAnsi="Cambria Math" w:cs="Cambria Math"/>
-                    <w:i/>
-                  </w:rPr>
-                </m:ctrlPr>
-              </m:e>
-              <m:e>
-                <m:r>
-                  <w:rPr>
-                    <w:rFonts w:ascii="Cambria Math" w:eastAsia="Cambria Math" w:hAnsi="Cambria Math" w:cs="Cambria Math"/>
-                  </w:rPr>
-                  <m:t>0</m:t>
-                </m:r>
-                <m:ctrlPr>
-                  <w:rPr>
-                    <w:rFonts w:ascii="Cambria Math" w:eastAsia="Cambria Math" w:hAnsi="Cambria Math" w:cs="Cambria Math"/>
-                    <w:i/>
-                  </w:rPr>
-                </m:ctrlPr>
-              </m:e>
-              <m:e>
-                <m:r>
-                  <w:rPr>
-                    <w:rFonts w:ascii="Cambria Math" w:eastAsia="Cambria Math" w:hAnsi="Cambria Math" w:cs="Cambria Math"/>
-                  </w:rPr>
-                  <m:t>-1</m:t>
+                  <m:t>-</m:t>
+                </m:r>
+                <m:r>
+                  <w:rPr>
+                    <w:rFonts w:ascii="Cambria Math" w:eastAsia="Cambria Math" w:hAnsi="Cambria Math" w:cs="Cambria Math"/>
+                  </w:rPr>
+                  <m:t>1</m:t>
+                </m:r>
+              </m:e>
+              <m:e>
+                <m:r>
+                  <w:rPr>
+                    <w:rFonts w:ascii="Cambria Math" w:hAnsi="Cambria Math"/>
+                  </w:rPr>
+                  <m:t>0</m:t>
+                </m:r>
+              </m:e>
+              <m:e>
+                <m:r>
+                  <w:rPr>
+                    <w:rFonts w:ascii="Cambria Math" w:hAnsi="Cambria Math"/>
+                  </w:rPr>
+                  <m:t>0</m:t>
+                </m:r>
+                <m:ctrlPr>
+                  <w:rPr>
+                    <w:rFonts w:ascii="Cambria Math" w:eastAsia="Cambria Math" w:hAnsi="Cambria Math" w:cs="Cambria Math"/>
+                    <w:i/>
+                  </w:rPr>
+                </m:ctrlPr>
+              </m:e>
+              <m:e>
+                <m:r>
+                  <w:rPr>
+                    <w:rFonts w:ascii="Cambria Math" w:eastAsia="Cambria Math" w:hAnsi="Cambria Math" w:cs="Cambria Math"/>
+                  </w:rPr>
+                  <m:t>0</m:t>
+                </m:r>
+                <m:ctrlPr>
+                  <w:rPr>
+                    <w:rFonts w:ascii="Cambria Math" w:eastAsia="Cambria Math" w:hAnsi="Cambria Math" w:cs="Cambria Math"/>
+                    <w:i/>
+                  </w:rPr>
+                </m:ctrlPr>
+              </m:e>
+              <m:e>
+                <m:r>
+                  <w:rPr>
+                    <w:rFonts w:ascii="Cambria Math" w:eastAsia="Cambria Math" w:hAnsi="Cambria Math" w:cs="Cambria Math"/>
+                  </w:rPr>
+                  <m:t>-</m:t>
+                </m:r>
+                <m:r>
+                  <w:rPr>
+                    <w:rFonts w:ascii="Cambria Math" w:eastAsia="Cambria Math" w:hAnsi="Cambria Math" w:cs="Cambria Math"/>
+                  </w:rPr>
+                  <m:t>1</m:t>
                 </m:r>
                 <m:ctrlPr>
                   <w:rPr>
@@ -2548,57 +2788,75 @@
                   <w:rPr>
                     <w:rFonts w:ascii="Cambria Math" w:hAnsi="Cambria Math"/>
                   </w:rPr>
-                  <m:t>-1</m:t>
-                </m:r>
-              </m:e>
-              <m:e>
-                <m:r>
-                  <w:rPr>
-                    <w:rFonts w:ascii="Cambria Math" w:hAnsi="Cambria Math"/>
-                  </w:rPr>
-                  <m:t>0</m:t>
-                </m:r>
-                <m:ctrlPr>
-                  <w:rPr>
-                    <w:rFonts w:ascii="Cambria Math" w:eastAsia="Cambria Math" w:hAnsi="Cambria Math" w:cs="Cambria Math"/>
-                    <w:i/>
-                  </w:rPr>
-                </m:ctrlPr>
-              </m:e>
-              <m:e>
-                <m:r>
-                  <w:rPr>
-                    <w:rFonts w:ascii="Cambria Math" w:eastAsia="Cambria Math" w:hAnsi="Cambria Math" w:cs="Cambria Math"/>
-                  </w:rPr>
-                  <m:t>0</m:t>
-                </m:r>
-                <m:ctrlPr>
-                  <w:rPr>
-                    <w:rFonts w:ascii="Cambria Math" w:eastAsia="Cambria Math" w:hAnsi="Cambria Math" w:cs="Cambria Math"/>
-                    <w:i/>
-                  </w:rPr>
-                </m:ctrlPr>
-              </m:e>
-              <m:e>
-                <m:r>
-                  <w:rPr>
-                    <w:rFonts w:ascii="Cambria Math" w:eastAsia="Cambria Math" w:hAnsi="Cambria Math" w:cs="Cambria Math"/>
-                  </w:rPr>
-                  <m:t>-1</m:t>
-                </m:r>
-                <m:ctrlPr>
-                  <w:rPr>
-                    <w:rFonts w:ascii="Cambria Math" w:eastAsia="Cambria Math" w:hAnsi="Cambria Math" w:cs="Cambria Math"/>
-                    <w:i/>
-                  </w:rPr>
-                </m:ctrlPr>
-              </m:e>
-              <m:e>
-                <m:r>
-                  <w:rPr>
-                    <w:rFonts w:ascii="Cambria Math" w:eastAsia="Cambria Math" w:hAnsi="Cambria Math" w:cs="Cambria Math"/>
-                  </w:rPr>
-                  <m:t>-1</m:t>
+                  <m:t>-</m:t>
+                </m:r>
+                <m:r>
+                  <w:rPr>
+                    <w:rFonts w:ascii="Cambria Math" w:hAnsi="Cambria Math"/>
+                  </w:rPr>
+                  <m:t>1</m:t>
+                </m:r>
+              </m:e>
+              <m:e>
+                <m:r>
+                  <w:rPr>
+                    <w:rFonts w:ascii="Cambria Math" w:hAnsi="Cambria Math"/>
+                  </w:rPr>
+                  <m:t>0</m:t>
+                </m:r>
+                <m:ctrlPr>
+                  <w:rPr>
+                    <w:rFonts w:ascii="Cambria Math" w:eastAsia="Cambria Math" w:hAnsi="Cambria Math" w:cs="Cambria Math"/>
+                    <w:i/>
+                  </w:rPr>
+                </m:ctrlPr>
+              </m:e>
+              <m:e>
+                <m:r>
+                  <w:rPr>
+                    <w:rFonts w:ascii="Cambria Math" w:eastAsia="Cambria Math" w:hAnsi="Cambria Math" w:cs="Cambria Math"/>
+                  </w:rPr>
+                  <m:t>0</m:t>
+                </m:r>
+                <m:ctrlPr>
+                  <w:rPr>
+                    <w:rFonts w:ascii="Cambria Math" w:eastAsia="Cambria Math" w:hAnsi="Cambria Math" w:cs="Cambria Math"/>
+                    <w:i/>
+                  </w:rPr>
+                </m:ctrlPr>
+              </m:e>
+              <m:e>
+                <m:r>
+                  <w:rPr>
+                    <w:rFonts w:ascii="Cambria Math" w:eastAsia="Cambria Math" w:hAnsi="Cambria Math" w:cs="Cambria Math"/>
+                  </w:rPr>
+                  <m:t>-</m:t>
+                </m:r>
+                <m:r>
+                  <w:rPr>
+                    <w:rFonts w:ascii="Cambria Math" w:eastAsia="Cambria Math" w:hAnsi="Cambria Math" w:cs="Cambria Math"/>
+                  </w:rPr>
+                  <m:t>1</m:t>
+                </m:r>
+                <m:ctrlPr>
+                  <w:rPr>
+                    <w:rFonts w:ascii="Cambria Math" w:eastAsia="Cambria Math" w:hAnsi="Cambria Math" w:cs="Cambria Math"/>
+                    <w:i/>
+                  </w:rPr>
+                </m:ctrlPr>
+              </m:e>
+              <m:e>
+                <m:r>
+                  <w:rPr>
+                    <w:rFonts w:ascii="Cambria Math" w:eastAsia="Cambria Math" w:hAnsi="Cambria Math" w:cs="Cambria Math"/>
+                  </w:rPr>
+                  <m:t>-</m:t>
+                </m:r>
+                <m:r>
+                  <w:rPr>
+                    <w:rFonts w:ascii="Cambria Math" w:eastAsia="Cambria Math" w:hAnsi="Cambria Math" w:cs="Cambria Math"/>
+                  </w:rPr>
+                  <m:t>1</m:t>
                 </m:r>
               </m:e>
             </m:mr>
@@ -2608,7 +2866,13 @@
                   <w:rPr>
                     <w:rFonts w:ascii="Cambria Math" w:hAnsi="Cambria Math"/>
                   </w:rPr>
-                  <m:t>-1</m:t>
+                  <m:t>-</m:t>
+                </m:r>
+                <m:r>
+                  <w:rPr>
+                    <w:rFonts w:ascii="Cambria Math" w:hAnsi="Cambria Math"/>
+                  </w:rPr>
+                  <m:t>1</m:t>
                 </m:r>
               </m:e>
               <m:e>
@@ -2624,49 +2888,61 @@
                   <w:rPr>
                     <w:rFonts w:ascii="Cambria Math" w:hAnsi="Cambria Math"/>
                   </w:rPr>
-                  <m:t>-1</m:t>
-                </m:r>
-                <m:ctrlPr>
-                  <w:rPr>
-                    <w:rFonts w:ascii="Cambria Math" w:eastAsia="Cambria Math" w:hAnsi="Cambria Math" w:cs="Cambria Math"/>
-                    <w:i/>
-                  </w:rPr>
-                </m:ctrlPr>
-              </m:e>
-              <m:e>
-                <m:r>
-                  <w:rPr>
-                    <w:rFonts w:ascii="Cambria Math" w:eastAsia="Cambria Math" w:hAnsi="Cambria Math" w:cs="Cambria Math"/>
-                  </w:rPr>
-                  <m:t>0</m:t>
-                </m:r>
-                <m:ctrlPr>
-                  <w:rPr>
-                    <w:rFonts w:ascii="Cambria Math" w:eastAsia="Cambria Math" w:hAnsi="Cambria Math" w:cs="Cambria Math"/>
-                    <w:i/>
-                  </w:rPr>
-                </m:ctrlPr>
-              </m:e>
-              <m:e>
-                <m:r>
-                  <w:rPr>
-                    <w:rFonts w:ascii="Cambria Math" w:eastAsia="Cambria Math" w:hAnsi="Cambria Math" w:cs="Cambria Math"/>
-                  </w:rPr>
-                  <m:t>0</m:t>
-                </m:r>
-                <m:ctrlPr>
-                  <w:rPr>
-                    <w:rFonts w:ascii="Cambria Math" w:eastAsia="Cambria Math" w:hAnsi="Cambria Math" w:cs="Cambria Math"/>
-                    <w:i/>
-                  </w:rPr>
-                </m:ctrlPr>
-              </m:e>
-              <m:e>
-                <m:r>
-                  <w:rPr>
-                    <w:rFonts w:ascii="Cambria Math" w:eastAsia="Cambria Math" w:hAnsi="Cambria Math" w:cs="Cambria Math"/>
-                  </w:rPr>
-                  <m:t>-1</m:t>
+                  <m:t>-</m:t>
+                </m:r>
+                <m:r>
+                  <w:rPr>
+                    <w:rFonts w:ascii="Cambria Math" w:hAnsi="Cambria Math"/>
+                  </w:rPr>
+                  <m:t>1</m:t>
+                </m:r>
+                <m:ctrlPr>
+                  <w:rPr>
+                    <w:rFonts w:ascii="Cambria Math" w:eastAsia="Cambria Math" w:hAnsi="Cambria Math" w:cs="Cambria Math"/>
+                    <w:i/>
+                  </w:rPr>
+                </m:ctrlPr>
+              </m:e>
+              <m:e>
+                <m:r>
+                  <w:rPr>
+                    <w:rFonts w:ascii="Cambria Math" w:eastAsia="Cambria Math" w:hAnsi="Cambria Math" w:cs="Cambria Math"/>
+                  </w:rPr>
+                  <m:t>0</m:t>
+                </m:r>
+                <m:ctrlPr>
+                  <w:rPr>
+                    <w:rFonts w:ascii="Cambria Math" w:eastAsia="Cambria Math" w:hAnsi="Cambria Math" w:cs="Cambria Math"/>
+                    <w:i/>
+                  </w:rPr>
+                </m:ctrlPr>
+              </m:e>
+              <m:e>
+                <m:r>
+                  <w:rPr>
+                    <w:rFonts w:ascii="Cambria Math" w:eastAsia="Cambria Math" w:hAnsi="Cambria Math" w:cs="Cambria Math"/>
+                  </w:rPr>
+                  <m:t>0</m:t>
+                </m:r>
+                <m:ctrlPr>
+                  <w:rPr>
+                    <w:rFonts w:ascii="Cambria Math" w:eastAsia="Cambria Math" w:hAnsi="Cambria Math" w:cs="Cambria Math"/>
+                    <w:i/>
+                  </w:rPr>
+                </m:ctrlPr>
+              </m:e>
+              <m:e>
+                <m:r>
+                  <w:rPr>
+                    <w:rFonts w:ascii="Cambria Math" w:eastAsia="Cambria Math" w:hAnsi="Cambria Math" w:cs="Cambria Math"/>
+                  </w:rPr>
+                  <m:t>-</m:t>
+                </m:r>
+                <m:r>
+                  <w:rPr>
+                    <w:rFonts w:ascii="Cambria Math" w:eastAsia="Cambria Math" w:hAnsi="Cambria Math" w:cs="Cambria Math"/>
+                  </w:rPr>
+                  <m:t>1</m:t>
                 </m:r>
               </m:e>
             </m:mr>
@@ -2690,7 +2966,13 @@
                   <w:rPr>
                     <w:rFonts w:ascii="Cambria Math" w:eastAsia="Cambria Math" w:hAnsi="Cambria Math" w:cs="Cambria Math"/>
                   </w:rPr>
-                  <m:t>-1</m:t>
+                  <m:t>-</m:t>
+                </m:r>
+                <m:r>
+                  <w:rPr>
+                    <w:rFonts w:ascii="Cambria Math" w:eastAsia="Cambria Math" w:hAnsi="Cambria Math" w:cs="Cambria Math"/>
+                  </w:rPr>
+                  <m:t>1</m:t>
                 </m:r>
                 <m:ctrlPr>
                   <w:rPr>
@@ -2718,35 +3000,47 @@
                   <w:rPr>
                     <w:rFonts w:ascii="Cambria Math" w:eastAsia="Cambria Math" w:hAnsi="Cambria Math" w:cs="Cambria Math"/>
                   </w:rPr>
-                  <m:t>-1</m:t>
-                </m:r>
-                <m:ctrlPr>
-                  <w:rPr>
-                    <w:rFonts w:ascii="Cambria Math" w:eastAsia="Cambria Math" w:hAnsi="Cambria Math" w:cs="Cambria Math"/>
-                    <w:i/>
-                  </w:rPr>
-                </m:ctrlPr>
-              </m:e>
-              <m:e>
-                <m:r>
-                  <w:rPr>
-                    <w:rFonts w:ascii="Cambria Math" w:eastAsia="Cambria Math" w:hAnsi="Cambria Math" w:cs="Cambria Math"/>
-                  </w:rPr>
-                  <m:t>0</m:t>
-                </m:r>
-                <m:ctrlPr>
-                  <w:rPr>
-                    <w:rFonts w:ascii="Cambria Math" w:eastAsia="Cambria Math" w:hAnsi="Cambria Math" w:cs="Cambria Math"/>
-                    <w:i/>
-                  </w:rPr>
-                </m:ctrlPr>
-              </m:e>
-              <m:e>
-                <m:r>
-                  <w:rPr>
-                    <w:rFonts w:ascii="Cambria Math" w:eastAsia="Cambria Math" w:hAnsi="Cambria Math" w:cs="Cambria Math"/>
-                  </w:rPr>
-                  <m:t>-1</m:t>
+                  <m:t>-</m:t>
+                </m:r>
+                <m:r>
+                  <w:rPr>
+                    <w:rFonts w:ascii="Cambria Math" w:eastAsia="Cambria Math" w:hAnsi="Cambria Math" w:cs="Cambria Math"/>
+                  </w:rPr>
+                  <m:t>1</m:t>
+                </m:r>
+                <m:ctrlPr>
+                  <w:rPr>
+                    <w:rFonts w:ascii="Cambria Math" w:eastAsia="Cambria Math" w:hAnsi="Cambria Math" w:cs="Cambria Math"/>
+                    <w:i/>
+                  </w:rPr>
+                </m:ctrlPr>
+              </m:e>
+              <m:e>
+                <m:r>
+                  <w:rPr>
+                    <w:rFonts w:ascii="Cambria Math" w:eastAsia="Cambria Math" w:hAnsi="Cambria Math" w:cs="Cambria Math"/>
+                  </w:rPr>
+                  <m:t>0</m:t>
+                </m:r>
+                <m:ctrlPr>
+                  <w:rPr>
+                    <w:rFonts w:ascii="Cambria Math" w:eastAsia="Cambria Math" w:hAnsi="Cambria Math" w:cs="Cambria Math"/>
+                    <w:i/>
+                  </w:rPr>
+                </m:ctrlPr>
+              </m:e>
+              <m:e>
+                <m:r>
+                  <w:rPr>
+                    <w:rFonts w:ascii="Cambria Math" w:eastAsia="Cambria Math" w:hAnsi="Cambria Math" w:cs="Cambria Math"/>
+                  </w:rPr>
+                  <m:t>-</m:t>
+                </m:r>
+                <m:r>
+                  <w:rPr>
+                    <w:rFonts w:ascii="Cambria Math" w:eastAsia="Cambria Math" w:hAnsi="Cambria Math" w:cs="Cambria Math"/>
+                  </w:rPr>
+                  <m:t>1</m:t>
                 </m:r>
                 <m:ctrlPr>
                   <w:rPr>
@@ -2790,7 +3084,13 @@
                   <w:rPr>
                     <w:rFonts w:ascii="Cambria Math" w:eastAsia="Cambria Math" w:hAnsi="Cambria Math" w:cs="Cambria Math"/>
                   </w:rPr>
-                  <m:t>-1</m:t>
+                  <m:t>-</m:t>
+                </m:r>
+                <m:r>
+                  <w:rPr>
+                    <w:rFonts w:ascii="Cambria Math" w:eastAsia="Cambria Math" w:hAnsi="Cambria Math" w:cs="Cambria Math"/>
+                  </w:rPr>
+                  <m:t>1</m:t>
                 </m:r>
                 <m:ctrlPr>
                   <w:rPr>
@@ -2818,21 +3118,33 @@
                   <w:rPr>
                     <w:rFonts w:ascii="Cambria Math" w:eastAsia="Cambria Math" w:hAnsi="Cambria Math" w:cs="Cambria Math"/>
                   </w:rPr>
-                  <m:t>-1</m:t>
-                </m:r>
-                <m:ctrlPr>
-                  <w:rPr>
-                    <w:rFonts w:ascii="Cambria Math" w:eastAsia="Cambria Math" w:hAnsi="Cambria Math" w:cs="Cambria Math"/>
-                    <w:i/>
-                  </w:rPr>
-                </m:ctrlPr>
-              </m:e>
-              <m:e>
-                <m:r>
-                  <w:rPr>
-                    <w:rFonts w:ascii="Cambria Math" w:eastAsia="Cambria Math" w:hAnsi="Cambria Math" w:cs="Cambria Math"/>
-                  </w:rPr>
-                  <m:t>-1</m:t>
+                  <m:t>-</m:t>
+                </m:r>
+                <m:r>
+                  <w:rPr>
+                    <w:rFonts w:ascii="Cambria Math" w:eastAsia="Cambria Math" w:hAnsi="Cambria Math" w:cs="Cambria Math"/>
+                  </w:rPr>
+                  <m:t>1</m:t>
+                </m:r>
+                <m:ctrlPr>
+                  <w:rPr>
+                    <w:rFonts w:ascii="Cambria Math" w:eastAsia="Cambria Math" w:hAnsi="Cambria Math" w:cs="Cambria Math"/>
+                    <w:i/>
+                  </w:rPr>
+                </m:ctrlPr>
+              </m:e>
+              <m:e>
+                <m:r>
+                  <w:rPr>
+                    <w:rFonts w:ascii="Cambria Math" w:eastAsia="Cambria Math" w:hAnsi="Cambria Math" w:cs="Cambria Math"/>
+                  </w:rPr>
+                  <m:t>-</m:t>
+                </m:r>
+                <m:r>
+                  <w:rPr>
+                    <w:rFonts w:ascii="Cambria Math" w:eastAsia="Cambria Math" w:hAnsi="Cambria Math" w:cs="Cambria Math"/>
+                  </w:rPr>
+                  <m:t>1</m:t>
                 </m:r>
                 <m:ctrlPr>
                   <w:rPr>
@@ -2848,49 +3160,61 @@
                   <w:rPr>
                     <w:rFonts w:ascii="Cambria Math" w:eastAsia="Cambria Math" w:hAnsi="Cambria Math" w:cs="Cambria Math"/>
                   </w:rPr>
-                  <m:t>-1</m:t>
-                </m:r>
-                <m:ctrlPr>
-                  <w:rPr>
-                    <w:rFonts w:ascii="Cambria Math" w:eastAsia="Cambria Math" w:hAnsi="Cambria Math" w:cs="Cambria Math"/>
-                    <w:i/>
-                  </w:rPr>
-                </m:ctrlPr>
-              </m:e>
-              <m:e>
-                <m:r>
-                  <w:rPr>
-                    <w:rFonts w:ascii="Cambria Math" w:eastAsia="Cambria Math" w:hAnsi="Cambria Math" w:cs="Cambria Math"/>
-                  </w:rPr>
-                  <m:t>0</m:t>
-                </m:r>
-                <m:ctrlPr>
-                  <w:rPr>
-                    <w:rFonts w:ascii="Cambria Math" w:eastAsia="Cambria Math" w:hAnsi="Cambria Math" w:cs="Cambria Math"/>
-                    <w:i/>
-                  </w:rPr>
-                </m:ctrlPr>
-              </m:e>
-              <m:e>
-                <m:r>
-                  <w:rPr>
-                    <w:rFonts w:ascii="Cambria Math" w:eastAsia="Cambria Math" w:hAnsi="Cambria Math" w:cs="Cambria Math"/>
-                  </w:rPr>
-                  <m:t>0</m:t>
-                </m:r>
-                <m:ctrlPr>
-                  <w:rPr>
-                    <w:rFonts w:ascii="Cambria Math" w:eastAsia="Cambria Math" w:hAnsi="Cambria Math" w:cs="Cambria Math"/>
-                    <w:i/>
-                  </w:rPr>
-                </m:ctrlPr>
-              </m:e>
-              <m:e>
-                <m:r>
-                  <w:rPr>
-                    <w:rFonts w:ascii="Cambria Math" w:eastAsia="Cambria Math" w:hAnsi="Cambria Math" w:cs="Cambria Math"/>
-                  </w:rPr>
-                  <m:t>-1</m:t>
+                  <m:t>-</m:t>
+                </m:r>
+                <m:r>
+                  <w:rPr>
+                    <w:rFonts w:ascii="Cambria Math" w:eastAsia="Cambria Math" w:hAnsi="Cambria Math" w:cs="Cambria Math"/>
+                  </w:rPr>
+                  <m:t>1</m:t>
+                </m:r>
+                <m:ctrlPr>
+                  <w:rPr>
+                    <w:rFonts w:ascii="Cambria Math" w:eastAsia="Cambria Math" w:hAnsi="Cambria Math" w:cs="Cambria Math"/>
+                    <w:i/>
+                  </w:rPr>
+                </m:ctrlPr>
+              </m:e>
+              <m:e>
+                <m:r>
+                  <w:rPr>
+                    <w:rFonts w:ascii="Cambria Math" w:eastAsia="Cambria Math" w:hAnsi="Cambria Math" w:cs="Cambria Math"/>
+                  </w:rPr>
+                  <m:t>0</m:t>
+                </m:r>
+                <m:ctrlPr>
+                  <w:rPr>
+                    <w:rFonts w:ascii="Cambria Math" w:eastAsia="Cambria Math" w:hAnsi="Cambria Math" w:cs="Cambria Math"/>
+                    <w:i/>
+                  </w:rPr>
+                </m:ctrlPr>
+              </m:e>
+              <m:e>
+                <m:r>
+                  <w:rPr>
+                    <w:rFonts w:ascii="Cambria Math" w:eastAsia="Cambria Math" w:hAnsi="Cambria Math" w:cs="Cambria Math"/>
+                  </w:rPr>
+                  <m:t>0</m:t>
+                </m:r>
+                <m:ctrlPr>
+                  <w:rPr>
+                    <w:rFonts w:ascii="Cambria Math" w:eastAsia="Cambria Math" w:hAnsi="Cambria Math" w:cs="Cambria Math"/>
+                    <w:i/>
+                  </w:rPr>
+                </m:ctrlPr>
+              </m:e>
+              <m:e>
+                <m:r>
+                  <w:rPr>
+                    <w:rFonts w:ascii="Cambria Math" w:eastAsia="Cambria Math" w:hAnsi="Cambria Math" w:cs="Cambria Math"/>
+                  </w:rPr>
+                  <m:t>-</m:t>
+                </m:r>
+                <m:r>
+                  <w:rPr>
+                    <w:rFonts w:ascii="Cambria Math" w:eastAsia="Cambria Math" w:hAnsi="Cambria Math" w:cs="Cambria Math"/>
+                  </w:rPr>
+                  <m:t>1</m:t>
                 </m:r>
                 <m:ctrlPr>
                   <w:rPr>
@@ -2918,7 +3242,13 @@
                   <w:rPr>
                     <w:rFonts w:ascii="Cambria Math" w:eastAsia="Cambria Math" w:hAnsi="Cambria Math" w:cs="Cambria Math"/>
                   </w:rPr>
-                  <m:t>-1</m:t>
+                  <m:t>-</m:t>
+                </m:r>
+                <m:r>
+                  <w:rPr>
+                    <w:rFonts w:ascii="Cambria Math" w:eastAsia="Cambria Math" w:hAnsi="Cambria Math" w:cs="Cambria Math"/>
+                  </w:rPr>
+                  <m:t>1</m:t>
                 </m:r>
                 <m:ctrlPr>
                   <w:rPr>
@@ -2934,51 +3264,81 @@
                   <w:rPr>
                     <w:rFonts w:ascii="Cambria Math" w:eastAsia="Cambria Math" w:hAnsi="Cambria Math" w:cs="Cambria Math"/>
                   </w:rPr>
-                  <m:t>-1</m:t>
-                </m:r>
-              </m:e>
-              <m:e>
-                <m:r>
-                  <w:rPr>
-                    <w:rFonts w:ascii="Cambria Math" w:hAnsi="Cambria Math"/>
-                  </w:rPr>
-                  <m:t>-1</m:t>
-                </m:r>
-              </m:e>
-              <m:e>
-                <m:r>
-                  <w:rPr>
-                    <w:rFonts w:ascii="Cambria Math" w:hAnsi="Cambria Math"/>
-                  </w:rPr>
-                  <m:t>-1</m:t>
-                </m:r>
-                <m:ctrlPr>
-                  <w:rPr>
-                    <w:rFonts w:ascii="Cambria Math" w:eastAsia="Cambria Math" w:hAnsi="Cambria Math" w:cs="Cambria Math"/>
-                    <w:i/>
-                  </w:rPr>
-                </m:ctrlPr>
-              </m:e>
-              <m:e>
-                <m:r>
-                  <w:rPr>
-                    <w:rFonts w:ascii="Cambria Math" w:eastAsia="Cambria Math" w:hAnsi="Cambria Math" w:cs="Cambria Math"/>
-                  </w:rPr>
-                  <m:t>-1</m:t>
-                </m:r>
-                <m:ctrlPr>
-                  <w:rPr>
-                    <w:rFonts w:ascii="Cambria Math" w:eastAsia="Cambria Math" w:hAnsi="Cambria Math" w:cs="Cambria Math"/>
-                    <w:i/>
-                  </w:rPr>
-                </m:ctrlPr>
-              </m:e>
-              <m:e>
-                <m:r>
-                  <w:rPr>
-                    <w:rFonts w:ascii="Cambria Math" w:eastAsia="Cambria Math" w:hAnsi="Cambria Math" w:cs="Cambria Math"/>
-                  </w:rPr>
-                  <m:t>-1</m:t>
+                  <m:t>-</m:t>
+                </m:r>
+                <m:r>
+                  <w:rPr>
+                    <w:rFonts w:ascii="Cambria Math" w:eastAsia="Cambria Math" w:hAnsi="Cambria Math" w:cs="Cambria Math"/>
+                  </w:rPr>
+                  <m:t>1</m:t>
+                </m:r>
+              </m:e>
+              <m:e>
+                <m:r>
+                  <w:rPr>
+                    <w:rFonts w:ascii="Cambria Math" w:hAnsi="Cambria Math"/>
+                  </w:rPr>
+                  <m:t>-</m:t>
+                </m:r>
+                <m:r>
+                  <w:rPr>
+                    <w:rFonts w:ascii="Cambria Math" w:hAnsi="Cambria Math"/>
+                  </w:rPr>
+                  <m:t>1</m:t>
+                </m:r>
+              </m:e>
+              <m:e>
+                <m:r>
+                  <w:rPr>
+                    <w:rFonts w:ascii="Cambria Math" w:hAnsi="Cambria Math"/>
+                  </w:rPr>
+                  <m:t>-</m:t>
+                </m:r>
+                <m:r>
+                  <w:rPr>
+                    <w:rFonts w:ascii="Cambria Math" w:hAnsi="Cambria Math"/>
+                  </w:rPr>
+                  <m:t>1</m:t>
+                </m:r>
+                <m:ctrlPr>
+                  <w:rPr>
+                    <w:rFonts w:ascii="Cambria Math" w:eastAsia="Cambria Math" w:hAnsi="Cambria Math" w:cs="Cambria Math"/>
+                    <w:i/>
+                  </w:rPr>
+                </m:ctrlPr>
+              </m:e>
+              <m:e>
+                <m:r>
+                  <w:rPr>
+                    <w:rFonts w:ascii="Cambria Math" w:eastAsia="Cambria Math" w:hAnsi="Cambria Math" w:cs="Cambria Math"/>
+                  </w:rPr>
+                  <m:t>-</m:t>
+                </m:r>
+                <m:r>
+                  <w:rPr>
+                    <w:rFonts w:ascii="Cambria Math" w:eastAsia="Cambria Math" w:hAnsi="Cambria Math" w:cs="Cambria Math"/>
+                  </w:rPr>
+                  <m:t>1</m:t>
+                </m:r>
+                <m:ctrlPr>
+                  <w:rPr>
+                    <w:rFonts w:ascii="Cambria Math" w:eastAsia="Cambria Math" w:hAnsi="Cambria Math" w:cs="Cambria Math"/>
+                    <w:i/>
+                  </w:rPr>
+                </m:ctrlPr>
+              </m:e>
+              <m:e>
+                <m:r>
+                  <w:rPr>
+                    <w:rFonts w:ascii="Cambria Math" w:eastAsia="Cambria Math" w:hAnsi="Cambria Math" w:cs="Cambria Math"/>
+                  </w:rPr>
+                  <m:t>-</m:t>
+                </m:r>
+                <m:r>
+                  <w:rPr>
+                    <w:rFonts w:ascii="Cambria Math" w:eastAsia="Cambria Math" w:hAnsi="Cambria Math" w:cs="Cambria Math"/>
+                  </w:rPr>
+                  <m:t>1</m:t>
                 </m:r>
                 <m:ctrlPr>
                   <w:rPr>
@@ -3041,6 +3401,84 @@
     <w:p>
       <w:pPr>
         <w:pStyle w:val="ListParagraph"/>
+        <w:ind w:left="1440"/>
+      </w:pPr>
+    </w:p>
+    <w:p>
+      <w:pPr>
+        <w:ind w:left="720"/>
+      </w:pPr>
+      <w:r>
+        <w:t xml:space="preserve">For the Laplacian, the </w:t>
+      </w:r>
+      <w:r>
+        <w:t>eigenvectors make sense because the smallest eigenvalue vector has the same value since the graph</w:t>
+      </w:r>
+      <w:r>
+        <w:t>s always have</w:t>
+      </w:r>
+      <w:r>
+        <w:t xml:space="preserve"> a single connected component, the second smallest eigenvalue vector has a very small distance between each of the points, which will make </w:t>
+      </w:r>
+      <w:proofErr w:type="spellStart"/>
+      <w:r>
+        <w:t>v</w:t>
+      </w:r>
+      <w:r>
+        <w:rPr>
+          <w:vertAlign w:val="superscript"/>
+        </w:rPr>
+        <w:t>t</w:t>
+      </w:r>
+      <w:r>
+        <w:t>Lv</w:t>
+      </w:r>
+      <w:proofErr w:type="spellEnd"/>
+      <w:r>
+        <w:t xml:space="preserve"> very small,</w:t>
+      </w:r>
+      <w:r>
+        <w:t xml:space="preserve"> </w:t>
+      </w:r>
+      <w:r>
+        <w:t xml:space="preserve">and the two large eigenvalue vectors have very large </w:t>
+      </w:r>
+      <w:r>
+        <w:lastRenderedPageBreak/>
+        <w:t xml:space="preserve">distances between each of the points, which will make </w:t>
+      </w:r>
+      <w:proofErr w:type="spellStart"/>
+      <w:r>
+        <w:t>v</w:t>
+      </w:r>
+      <w:r>
+        <w:rPr>
+          <w:vertAlign w:val="superscript"/>
+        </w:rPr>
+        <w:t>t</w:t>
+      </w:r>
+      <w:r>
+        <w:t>Lv</w:t>
+      </w:r>
+      <w:proofErr w:type="spellEnd"/>
+      <w:r>
+        <w:t xml:space="preserve"> very large.</w:t>
+      </w:r>
+      <w:r>
+        <w:t xml:space="preserve"> It should be noted that the eigenvectors for a given graph and the same graph but with an added point are similar, but each of the vectors that are not of the smallest value have an outlier point separate from the general pattern, and the largest valued eigenvector exploits this by keeping this outlier point as far away from the rest of the points as possible, which then leads to an extremely high eigenvalue for the largest eigenvector. For example, the largest eigenvalue for the line graph is 3.999, while the largest value for the line graph with an added point is 99.999 due to this outlier point.</w:t>
+      </w:r>
+      <w:bookmarkStart w:id="0" w:name="_GoBack"/>
+      <w:bookmarkEnd w:id="0"/>
+    </w:p>
+    <w:p/>
+    <w:p>
+      <w:pPr>
+        <w:pStyle w:val="ListParagraph"/>
+      </w:pPr>
+    </w:p>
+    <w:p>
+      <w:pPr>
+        <w:pStyle w:val="ListParagraph"/>
       </w:pPr>
       <w:r>
         <w:t>Line Graph:</w:t>
@@ -3111,7 +3549,6 @@
         <w:pStyle w:val="ListParagraph"/>
       </w:pPr>
       <w:r>
-        <w:lastRenderedPageBreak/>
         <w:tab/>
       </w:r>
       <w:r>
@@ -3156,49 +3593,10 @@
             <v:path o:extrusionok="f" gradientshapeok="t" o:connecttype="rect"/>
             <o:lock v:ext="edit" aspectratio="t"/>
           </v:shapetype>
-          <v:shape id="_x0000_i1025" type="#_x0000_t75" style="width:323.25pt;height:242.45pt">
+          <v:shape id="_x0000_i1025" type="#_x0000_t75" style="width:322.95pt;height:242.4pt">
             <v:imagedata r:id="rId5" o:title="1b_a_i"/>
           </v:shape>
         </w:pict>
-      </w:r>
-    </w:p>
-    <w:p>
-      <w:r>
-        <w:t xml:space="preserve">These eigenvectors make sense because the smallest eigenvalue vector has the same value since the graph has a single connected component, the second smallest eigenvalue vector has a very small distance between each of the points, which will make </w:t>
-      </w:r>
-      <w:proofErr w:type="spellStart"/>
-      <w:r>
-        <w:t>v</w:t>
-      </w:r>
-      <w:r>
-        <w:rPr>
-          <w:vertAlign w:val="superscript"/>
-        </w:rPr>
-        <w:t>t</w:t>
-      </w:r>
-      <w:r>
-        <w:t>Lv</w:t>
-      </w:r>
-      <w:proofErr w:type="spellEnd"/>
-      <w:r>
-        <w:t xml:space="preserve"> very small, and the two large eigenvalue vectors have very large distances between each of the points, which will make </w:t>
-      </w:r>
-      <w:proofErr w:type="spellStart"/>
-      <w:r>
-        <w:t>v</w:t>
-      </w:r>
-      <w:r>
-        <w:rPr>
-          <w:vertAlign w:val="superscript"/>
-        </w:rPr>
-        <w:t>t</w:t>
-      </w:r>
-      <w:r>
-        <w:t>Lv</w:t>
-      </w:r>
-      <w:proofErr w:type="spellEnd"/>
-      <w:r>
-        <w:t xml:space="preserve"> very large.</w:t>
       </w:r>
     </w:p>
     <w:p>
@@ -3281,8 +3679,9 @@
         <w:pStyle w:val="ListParagraph"/>
       </w:pPr>
       <w:r>
+        <w:lastRenderedPageBreak/>
         <w:pict w14:anchorId="12BC6762">
-          <v:shape id="_x0000_i1026" type="#_x0000_t75" style="width:320.35pt;height:241pt">
+          <v:shape id="_x0000_i1026" type="#_x0000_t75" style="width:320.1pt;height:240.95pt">
             <v:imagedata r:id="rId6" o:title="1b_a_ii"/>
           </v:shape>
         </w:pict>
@@ -3293,7 +3692,6 @@
         <w:pStyle w:val="ListParagraph"/>
       </w:pPr>
       <w:r>
-        <w:lastRenderedPageBreak/>
         <w:t>Line Graph with Added Point:</w:t>
       </w:r>
     </w:p>
@@ -3384,7 +3782,7 @@
       </w:pPr>
       <w:r>
         <w:pict w14:anchorId="7A01BE4C">
-          <v:shape id="_x0000_i1027" type="#_x0000_t75" style="width:386.45pt;height:289.45pt">
+          <v:shape id="_x0000_i1027" type="#_x0000_t75" style="width:386.4pt;height:289.45pt">
             <v:imagedata r:id="rId7" o:title="1b_b_i"/>
           </v:shape>
         </w:pict>
@@ -3394,6 +3792,11 @@
       <w:pPr>
         <w:pStyle w:val="ListParagraph"/>
       </w:pPr>
+    </w:p>
+    <w:p>
+      <w:pPr>
+        <w:pStyle w:val="ListParagraph"/>
+      </w:pPr>
       <w:r>
         <w:tab/>
         <w:t>Adjacency</w:t>
@@ -3404,6 +3807,7 @@
         <w:pStyle w:val="ListParagraph"/>
       </w:pPr>
       <w:r>
+        <w:lastRenderedPageBreak/>
         <w:tab/>
       </w:r>
       <w:r>
@@ -3470,9 +3874,8 @@
         <w:pStyle w:val="ListParagraph"/>
       </w:pPr>
       <w:r>
-        <w:lastRenderedPageBreak/>
         <w:pict w14:anchorId="06225A1E">
-          <v:shape id="_x0000_i1028" type="#_x0000_t75" style="width:314.45pt;height:236.55pt">
+          <v:shape id="_x0000_i1028" type="#_x0000_t75" style="width:314.4pt;height:236.65pt">
             <v:imagedata r:id="rId8" o:title="1b_b_ii"/>
           </v:shape>
         </w:pict>
@@ -3573,7 +3976,7 @@
       </w:pPr>
       <w:r>
         <w:pict w14:anchorId="1E1AF80A">
-          <v:shape id="_x0000_i1029" type="#_x0000_t75" style="width:348.25pt;height:260.1pt">
+          <v:shape id="_x0000_i1029" type="#_x0000_t75" style="width:348.6pt;height:260.2pt">
             <v:imagedata r:id="rId9" o:title="1b_c_i"/>
           </v:shape>
         </w:pict>
@@ -3584,6 +3987,7 @@
         <w:pStyle w:val="ListParagraph"/>
       </w:pPr>
       <w:r>
+        <w:lastRenderedPageBreak/>
         <w:tab/>
         <w:t>Adjacency</w:t>
       </w:r>
@@ -3638,7 +4042,6 @@
         <w:pStyle w:val="ListParagraph"/>
       </w:pPr>
       <w:r>
-        <w:lastRenderedPageBreak/>
         <w:tab/>
       </w:r>
       <w:r>
@@ -3661,7 +4064,7 @@
       </w:pPr>
       <w:r>
         <w:pict w14:anchorId="27C32FA2">
-          <v:shape id="_x0000_i1030" type="#_x0000_t75" style="width:355.6pt;height:265.95pt">
+          <v:shape id="_x0000_i1030" type="#_x0000_t75" style="width:355.7pt;height:265.9pt">
             <v:imagedata r:id="rId10" o:title="1b_c_ii"/>
           </v:shape>
         </w:pict>
@@ -3761,8 +4164,9 @@
         <w:pStyle w:val="ListParagraph"/>
       </w:pPr>
       <w:r>
+        <w:lastRenderedPageBreak/>
         <w:pict w14:anchorId="6B6439D6">
-          <v:shape id="_x0000_i1031" type="#_x0000_t75" style="width:365.9pt;height:274.8pt">
+          <v:shape id="_x0000_i1031" type="#_x0000_t75" style="width:365.7pt;height:274.45pt">
             <v:imagedata r:id="rId11" o:title="1b_d_i"/>
           </v:shape>
         </w:pict>
@@ -3773,7 +4177,6 @@
         <w:pStyle w:val="ListParagraph"/>
       </w:pPr>
       <w:r>
-        <w:lastRenderedPageBreak/>
         <w:tab/>
         <w:t>Adjacency</w:t>
       </w:r>
@@ -3869,7 +4272,7 @@
       </w:pPr>
       <w:r>
         <w:pict w14:anchorId="1A43B964">
-          <v:shape id="_x0000_i1032" type="#_x0000_t75" style="width:340.9pt;height:254.2pt">
+          <v:shape id="_x0000_i1032" type="#_x0000_t75" style="width:340.75pt;height:253.8pt">
             <v:imagedata r:id="rId12" o:title="1b_d_ii"/>
           </v:shape>
         </w:pict>
@@ -3888,8 +4291,9 @@
         <w:pStyle w:val="ListParagraph"/>
       </w:pPr>
       <w:r>
+        <w:lastRenderedPageBreak/>
         <w:pict w14:anchorId="266DCD7E">
-          <v:shape id="_x0000_i1033" type="#_x0000_t75" style="width:352.65pt;height:264.5pt">
+          <v:shape id="_x0000_i1033" type="#_x0000_t75" style="width:352.15pt;height:264.5pt">
             <v:imagedata r:id="rId13" o:title="1c_a"/>
           </v:shape>
         </w:pict>
@@ -3900,9 +4304,8 @@
         <w:pStyle w:val="ListParagraph"/>
       </w:pPr>
       <w:r>
-        <w:lastRenderedPageBreak/>
         <w:pict w14:anchorId="77BA2E0E">
-          <v:shape id="_x0000_i1034" type="#_x0000_t75" style="width:362.95pt;height:271.85pt">
+          <v:shape id="_x0000_i1034" type="#_x0000_t75" style="width:362.85pt;height:271.6pt">
             <v:imagedata r:id="rId14" o:title="1c_b"/>
           </v:shape>
         </w:pict>
@@ -3913,8 +4316,9 @@
         <w:pStyle w:val="ListParagraph"/>
       </w:pPr>
       <w:r>
+        <w:lastRenderedPageBreak/>
         <w:pict w14:anchorId="3B340548">
-          <v:shape id="_x0000_i1035" type="#_x0000_t75" style="width:396.75pt;height:296.8pt">
+          <v:shape id="_x0000_i1035" type="#_x0000_t75" style="width:397.05pt;height:296.55pt">
             <v:imagedata r:id="rId15" o:title="1c_c"/>
           </v:shape>
         </w:pict>
@@ -3925,9 +4329,8 @@
         <w:pStyle w:val="ListParagraph"/>
       </w:pPr>
       <w:r>
-        <w:lastRenderedPageBreak/>
         <w:pict w14:anchorId="20D8979B">
-          <v:shape id="_x0000_i1036" type="#_x0000_t75" style="width:333.55pt;height:249.8pt">
+          <v:shape id="_x0000_i1036" type="#_x0000_t75" style="width:333.6pt;height:249.5pt">
             <v:imagedata r:id="rId16" o:title="1c_d"/>
           </v:shape>
         </w:pict>
@@ -3946,8 +4349,9 @@
         <w:pStyle w:val="ListParagraph"/>
       </w:pPr>
       <w:r>
+        <w:lastRenderedPageBreak/>
         <w:pict w14:anchorId="1F5BEC65">
-          <v:shape id="_x0000_i1037" type="#_x0000_t75" style="width:468.75pt;height:351.2pt">
+          <v:shape id="_x0000_i1037" type="#_x0000_t75" style="width:469.05pt;height:351.45pt">
             <v:imagedata r:id="rId17" o:title="1d"/>
           </v:shape>
         </w:pict>
@@ -3967,11 +4371,7 @@
         <w:t xml:space="preserve">. These points are clustered together in the embedding. </w:t>
       </w:r>
       <w:r>
-        <w:t xml:space="preserve">Since low eigenvectors are </w:t>
-      </w:r>
-      <w:r>
-        <w:lastRenderedPageBreak/>
-        <w:t xml:space="preserve">trying to find ways of assigning different values to vertices such that neighbors have similar values, looking at the embedding of low eigenvectors is a good way to find </w:t>
+        <w:t xml:space="preserve">Since low eigenvectors are trying to find ways of assigning different values to vertices such that neighbors have similar values, looking at the embedding of low eigenvectors is a good way to find </w:t>
       </w:r>
       <w:proofErr w:type="spellStart"/>
       <w:r>
@@ -4094,10 +4494,35 @@
         <w:t xml:space="preserve"> at the smallest eigenvalues. </w:t>
       </w:r>
       <w:r>
-        <w:t xml:space="preserve">According to the theorem from lecture, we know that the number of zero eigenvectors correspond to the number of connected components. </w:t>
+        <w:t xml:space="preserve">According to the theorem from lecture, we know that the number </w:t>
+      </w:r>
+      <w:r>
+        <w:lastRenderedPageBreak/>
+        <w:t xml:space="preserve">of zero eigenvectors correspond to the number of connected components. </w:t>
       </w:r>
       <w:r>
         <w:t>The e-14 numbers are most likely 0 eigenvectors that have been slightly distorted by randomness and numerical instability.</w:t>
+      </w:r>
+    </w:p>
+    <w:p>
+      <w:pPr>
+        <w:pStyle w:val="ListParagraph"/>
+      </w:pPr>
+    </w:p>
+    <w:p>
+      <w:pPr>
+        <w:pStyle w:val="ListParagraph"/>
+      </w:pPr>
+      <w:r>
+        <w:t xml:space="preserve">** didn’t answer the second question – are you doing the graphing thing from your previous answer to find which nodes are in which </w:t>
+      </w:r>
+      <w:proofErr w:type="spellStart"/>
+      <w:r>
+        <w:t>compnents</w:t>
+      </w:r>
+      <w:proofErr w:type="spellEnd"/>
+      <w:r>
+        <w:t xml:space="preserve">? </w:t>
       </w:r>
     </w:p>
     <w:p>
@@ -4126,8 +4551,6 @@
           <w:lang w:val="fr-FR"/>
         </w:rPr>
       </w:pPr>
-      <w:bookmarkStart w:id="0" w:name="_GoBack"/>
-      <w:bookmarkEnd w:id="0"/>
     </w:p>
     <w:p>
       <w:pPr>
@@ -4154,8 +4577,8 @@
 </file>
 
 <file path=word/numbering.xml><?xml version="1.0" encoding="utf-8"?>
-<w:numbering xmlns:wpc="http://schemas.microsoft.com/office/word/2010/wordprocessingCanvas" xmlns:mo="http://schemas.microsoft.com/office/mac/office/2008/main" xmlns:mc="http://schemas.openxmlformats.org/markup-compatibility/2006" xmlns:mv="urn:schemas-microsoft-com:mac:vml" xmlns:o="urn:schemas-microsoft-com:office:office" xmlns:r="http://schemas.openxmlformats.org/officeDocument/2006/relationships" xmlns:m="http://schemas.openxmlformats.org/officeDocument/2006/math" xmlns:v="urn:schemas-microsoft-com:vml" xmlns:wp14="http://schemas.microsoft.com/office/word/2010/wordprocessingDrawing" xmlns:wp="http://schemas.openxmlformats.org/drawingml/2006/wordprocessingDrawing" xmlns:w10="urn:schemas-microsoft-com:office:word" xmlns:w="http://schemas.openxmlformats.org/wordprocessingml/2006/main" xmlns:w14="http://schemas.microsoft.com/office/word/2010/wordml" xmlns:w15="http://schemas.microsoft.com/office/word/2012/wordml" xmlns:wpg="http://schemas.microsoft.com/office/word/2010/wordprocessingGroup" xmlns:wpi="http://schemas.microsoft.com/office/word/2010/wordprocessingInk" xmlns:wne="http://schemas.microsoft.com/office/word/2006/wordml" xmlns:wps="http://schemas.microsoft.com/office/word/2010/wordprocessingShape" mc:Ignorable="w14 w15 wp14">
-  <w:abstractNum w:abstractNumId="0">
+<w:numbering xmlns:wpc="http://schemas.microsoft.com/office/word/2010/wordprocessingCanvas" xmlns:mc="http://schemas.openxmlformats.org/markup-compatibility/2006" xmlns:o="urn:schemas-microsoft-com:office:office" xmlns:r="http://schemas.openxmlformats.org/officeDocument/2006/relationships" xmlns:m="http://schemas.openxmlformats.org/officeDocument/2006/math" xmlns:v="urn:schemas-microsoft-com:vml" xmlns:wp14="http://schemas.microsoft.com/office/word/2010/wordprocessingDrawing" xmlns:wp="http://schemas.openxmlformats.org/drawingml/2006/wordprocessingDrawing" xmlns:w10="urn:schemas-microsoft-com:office:word" xmlns:w="http://schemas.openxmlformats.org/wordprocessingml/2006/main" xmlns:w14="http://schemas.microsoft.com/office/word/2010/wordml" xmlns:w15="http://schemas.microsoft.com/office/word/2012/wordml" xmlns:wpg="http://schemas.microsoft.com/office/word/2010/wordprocessingGroup" xmlns:wpi="http://schemas.microsoft.com/office/word/2010/wordprocessingInk" xmlns:wne="http://schemas.microsoft.com/office/word/2006/wordml" xmlns:wps="http://schemas.microsoft.com/office/word/2010/wordprocessingShape" mc:Ignorable="w14 w15 wp14">
+  <w:abstractNum w:abstractNumId="0" w15:restartNumberingAfterBreak="0">
     <w:nsid w:val="44A668CF"/>
     <w:multiLevelType w:val="hybridMultilevel"/>
     <w:tmpl w:val="2E2E1080"/>
@@ -4263,7 +4686,7 @@
     </w:rPrDefault>
     <w:pPrDefault/>
   </w:docDefaults>
-  <w:latentStyles w:defLockedState="0" w:defUIPriority="99" w:defSemiHidden="0" w:defUnhideWhenUsed="0" w:defQFormat="0" w:count="382">
+  <w:latentStyles w:defLockedState="0" w:defUIPriority="99" w:defSemiHidden="0" w:defUnhideWhenUsed="0" w:defQFormat="0" w:count="371">
     <w:lsdException w:name="Normal" w:uiPriority="0" w:qFormat="1"/>
     <w:lsdException w:name="heading 1" w:uiPriority="9" w:qFormat="1"/>
     <w:lsdException w:name="heading 2" w:semiHidden="1" w:uiPriority="9" w:unhideWhenUsed="1" w:qFormat="1"/>
@@ -4635,8 +5058,6 @@
     <w:lsdException w:name="List Table 5 Dark Accent 6" w:uiPriority="50"/>
     <w:lsdException w:name="List Table 6 Colorful Accent 6" w:uiPriority="51"/>
     <w:lsdException w:name="List Table 7 Colorful Accent 6" w:uiPriority="52"/>
-    <w:lsdException w:name="Mention" w:semiHidden="1" w:unhideWhenUsed="1"/>
-    <w:lsdException w:name="Smart Hyperlink" w:semiHidden="1" w:unhideWhenUsed="1"/>
   </w:latentStyles>
   <w:style w:type="paragraph" w:default="1" w:styleId="Normal">
     <w:name w:val="Normal"/>

</xml_diff>